<commit_message>
Updated formatting of date in Jinja template
</commit_message>
<xml_diff>
--- a/docassemble/LLAW33012021S2FLN1/data/templates/Jinja.docx
+++ b/docassemble/LLAW33012021S2FLN1/data/templates/Jinja.docx
@@ -177,7 +177,6 @@
               </w:rPr>
               <w:t xml:space="preserve"> </w:t>
             </w:r>
-            <w:proofErr w:type="gramStart"/>
             <w:r>
               <w:rPr>
                 <w:rFonts w:ascii="Arial" w:eastAsia="Times New Roman" w:hAnsi="Arial" w:cs="Arial"/>
@@ -195,17 +194,7 @@
                 <w:szCs w:val="22"/>
                 <w:lang w:eastAsia="en-GB"/>
               </w:rPr>
-              <w:t>refused_person.name</w:t>
-            </w:r>
-            <w:proofErr w:type="gramEnd"/>
-            <w:r>
-              <w:rPr>
-                <w:rFonts w:ascii="Arial" w:eastAsia="Times New Roman" w:hAnsi="Arial" w:cs="Arial"/>
-                <w:sz w:val="22"/>
-                <w:szCs w:val="22"/>
-                <w:lang w:eastAsia="en-GB"/>
-              </w:rPr>
-              <w:t>.first</w:t>
+              <w:t>refused_person.name.first</w:t>
             </w:r>
             <w:proofErr w:type="spellEnd"/>
             <w:r>
@@ -535,7 +524,6 @@
               </w:rPr>
               <w:t xml:space="preserve"> </w:t>
             </w:r>
-            <w:proofErr w:type="gramStart"/>
             <w:r>
               <w:rPr>
                 <w:rFonts w:ascii="Arial" w:hAnsi="Arial" w:cs="Arial"/>
@@ -551,18 +539,77 @@
                 <w:sz w:val="22"/>
                 <w:szCs w:val="22"/>
               </w:rPr>
-              <w:t>inc</w:t>
-            </w:r>
-            <w:proofErr w:type="gramEnd"/>
+              <w:t>format_date</w:t>
+            </w:r>
+            <w:proofErr w:type="spellEnd"/>
             <w:r>
               <w:rPr>
                 <w:rFonts w:ascii="Arial" w:hAnsi="Arial" w:cs="Arial"/>
                 <w:sz w:val="22"/>
                 <w:szCs w:val="22"/>
               </w:rPr>
-              <w:t>_date</w:t>
+              <w:t>(</w:t>
+            </w:r>
+            <w:proofErr w:type="spellStart"/>
+            <w:r>
+              <w:rPr>
+                <w:rFonts w:ascii="Arial" w:hAnsi="Arial" w:cs="Arial"/>
+                <w:sz w:val="22"/>
+                <w:szCs w:val="22"/>
+              </w:rPr>
+              <w:t>inc_date</w:t>
             </w:r>
             <w:proofErr w:type="spellEnd"/>
+            <w:r>
+              <w:rPr>
+                <w:rFonts w:ascii="Arial" w:hAnsi="Arial" w:cs="Arial"/>
+                <w:sz w:val="22"/>
+                <w:szCs w:val="22"/>
+              </w:rPr>
+              <w:t>, format=</w:t>
+            </w:r>
+            <w:r>
+              <w:rPr>
+                <w:rFonts w:ascii="Arial" w:hAnsi="Arial" w:cs="Arial"/>
+                <w:sz w:val="22"/>
+                <w:szCs w:val="22"/>
+              </w:rPr>
+              <w:t>’</w:t>
+            </w:r>
+            <w:r>
+              <w:rPr>
+                <w:rFonts w:ascii="Arial" w:hAnsi="Arial" w:cs="Arial"/>
+                <w:sz w:val="22"/>
+                <w:szCs w:val="22"/>
+              </w:rPr>
+              <w:t xml:space="preserve">dd MMMM </w:t>
+            </w:r>
+            <w:proofErr w:type="spellStart"/>
+            <w:r>
+              <w:rPr>
+                <w:rFonts w:ascii="Arial" w:hAnsi="Arial" w:cs="Arial"/>
+                <w:sz w:val="22"/>
+                <w:szCs w:val="22"/>
+              </w:rPr>
+              <w:t>yyyy</w:t>
+            </w:r>
+            <w:proofErr w:type="spellEnd"/>
+            <w:r>
+              <w:rPr>
+                <w:rFonts w:ascii="Arial" w:hAnsi="Arial" w:cs="Arial"/>
+                <w:sz w:val="22"/>
+                <w:szCs w:val="22"/>
+              </w:rPr>
+              <w:t>’</w:t>
+            </w:r>
+            <w:r>
+              <w:rPr>
+                <w:rFonts w:ascii="Arial" w:hAnsi="Arial" w:cs="Arial"/>
+                <w:sz w:val="22"/>
+                <w:szCs w:val="22"/>
+              </w:rPr>
+              <w:t>)</w:t>
+            </w:r>
             <w:r>
               <w:rPr>
                 <w:rFonts w:ascii="Arial" w:hAnsi="Arial" w:cs="Arial"/>
@@ -624,7 +671,6 @@
               </w:rPr>
               <w:t xml:space="preserve"> </w:t>
             </w:r>
-            <w:proofErr w:type="gramStart"/>
             <w:r>
               <w:rPr>
                 <w:rFonts w:ascii="Arial" w:eastAsia="Times New Roman" w:hAnsi="Arial" w:cs="Arial"/>
@@ -642,17 +688,7 @@
                 <w:szCs w:val="22"/>
                 <w:lang w:eastAsia="en-GB"/>
               </w:rPr>
-              <w:t>inc</w:t>
-            </w:r>
-            <w:proofErr w:type="gramEnd"/>
-            <w:r>
-              <w:rPr>
-                <w:rFonts w:ascii="Arial" w:eastAsia="Times New Roman" w:hAnsi="Arial" w:cs="Arial"/>
-                <w:sz w:val="22"/>
-                <w:szCs w:val="22"/>
-                <w:lang w:eastAsia="en-GB"/>
-              </w:rPr>
-              <w:t>_time</w:t>
+              <w:t>inc_time</w:t>
             </w:r>
             <w:proofErr w:type="spellEnd"/>
             <w:r>
@@ -2782,7 +2818,7 @@
         </w:rPr>
         <w:br/>
       </w:r>
-      <w:hyperlink r:id="rId10" w:history="1">
+      <w:hyperlink r:id="rId10" w:anchor="/form/59964287ad9c5a332435b63f/app/613ab1264d43317950b665fb" w:history="1">
         <w:r>
           <w:rPr>
             <w:rStyle w:val="Hyperlink"/>
@@ -2818,27 +2854,7 @@
           <w:sz w:val="20"/>
           <w:szCs w:val="20"/>
         </w:rPr>
-        <w:t xml:space="preserve">If you require Mental Health </w:t>
-      </w:r>
-      <w:proofErr w:type="gramStart"/>
-      <w:r>
-        <w:rPr>
-          <w:rStyle w:val="markedcontent"/>
-          <w:rFonts w:ascii="Arial" w:hAnsi="Arial" w:cs="Arial"/>
-          <w:sz w:val="20"/>
-          <w:szCs w:val="20"/>
-        </w:rPr>
-        <w:t>Support</w:t>
-      </w:r>
-      <w:proofErr w:type="gramEnd"/>
-      <w:r>
-        <w:rPr>
-          <w:rStyle w:val="markedcontent"/>
-          <w:rFonts w:ascii="Arial" w:hAnsi="Arial" w:cs="Arial"/>
-          <w:sz w:val="20"/>
-          <w:szCs w:val="20"/>
-        </w:rPr>
-        <w:t xml:space="preserve"> you can contact: </w:t>
+        <w:t xml:space="preserve">If you require Mental Health Support you can contact: </w:t>
       </w:r>
       <w:r>
         <w:rPr>
@@ -4095,25 +4111,12 @@
 </file>
 
 <file path=customXml/item1.xml><?xml version="1.0" encoding="utf-8"?>
-<b:Sources xmlns:b="http://schemas.openxmlformats.org/officeDocument/2006/bibliography" xmlns="http://schemas.openxmlformats.org/officeDocument/2006/bibliography" SelectedStyle="/APASixthEditionOfficeOnline.xsl" StyleName="APA" Version="6"/>
-</file>
-
-<file path=customXml/item2.xml><?xml version="1.0" encoding="utf-8"?>
-<?mso-contentType ?>
-<FormTemplates xmlns="http://schemas.microsoft.com/sharepoint/v3/contenttype/forms">
-  <Display>DocumentLibraryForm</Display>
-  <Edit>DocumentLibraryForm</Edit>
-  <New>DocumentLibraryForm</New>
-</FormTemplates>
-</file>
-
-<file path=customXml/item3.xml><?xml version="1.0" encoding="utf-8"?>
 <p:properties xmlns:p="http://schemas.microsoft.com/office/2006/metadata/properties" xmlns:xsi="http://www.w3.org/2001/XMLSchema-instance" xmlns:pc="http://schemas.microsoft.com/office/infopath/2007/PartnerControls">
   <documentManagement/>
 </p:properties>
 </file>
 
-<file path=customXml/item4.xml><?xml version="1.0" encoding="utf-8"?>
+<file path=customXml/item2.xml><?xml version="1.0" encoding="utf-8"?>
 <ct:contentTypeSchema xmlns:ct="http://schemas.microsoft.com/office/2006/metadata/contentType" xmlns:ma="http://schemas.microsoft.com/office/2006/metadata/properties/metaAttributes" ct:_="" ma:_="" ma:contentTypeName="Document" ma:contentTypeID="0x010100A75CB92040FF544A96B3C731EA010023" ma:contentTypeVersion="9" ma:contentTypeDescription="Create a new document." ma:contentTypeScope="" ma:versionID="2804a837748dc4c0c4d7c49a7c23fd05">
   <xsd:schema xmlns:xsd="http://www.w3.org/2001/XMLSchema" xmlns:xs="http://www.w3.org/2001/XMLSchema" xmlns:p="http://schemas.microsoft.com/office/2006/metadata/properties" xmlns:ns2="bc1daaa4-4f48-4a86-812b-e046c91a6a19" targetNamespace="http://schemas.microsoft.com/office/2006/metadata/properties" ma:root="true" ma:fieldsID="a0e188a715f9648c6cf5becf746e8e8d" ns2:_="">
     <xsd:import namespace="bc1daaa4-4f48-4a86-812b-e046c91a6a19"/>
@@ -4291,23 +4294,20 @@
 </ct:contentTypeSchema>
 </file>
 
-<file path=customXml/itemProps1.xml><?xml version="1.0" encoding="utf-8"?>
-<ds:datastoreItem xmlns:ds="http://schemas.openxmlformats.org/officeDocument/2006/customXml" ds:itemID="{A293997E-261F-4FB0-9B2B-9F4BA5BD5FB3}">
-  <ds:schemaRefs>
-    <ds:schemaRef ds:uri="http://schemas.openxmlformats.org/officeDocument/2006/bibliography"/>
-  </ds:schemaRefs>
-</ds:datastoreItem>
+<file path=customXml/item3.xml><?xml version="1.0" encoding="utf-8"?>
+<b:Sources xmlns:b="http://schemas.openxmlformats.org/officeDocument/2006/bibliography" xmlns="http://schemas.openxmlformats.org/officeDocument/2006/bibliography" SelectedStyle="/APASixthEditionOfficeOnline.xsl" StyleName="APA" Version="6"/>
 </file>
 
-<file path=customXml/itemProps2.xml><?xml version="1.0" encoding="utf-8"?>
-<ds:datastoreItem xmlns:ds="http://schemas.openxmlformats.org/officeDocument/2006/customXml" ds:itemID="{3324C7A6-2F3F-442A-904E-0989430FE1BA}">
-  <ds:schemaRefs>
-    <ds:schemaRef ds:uri="http://schemas.microsoft.com/sharepoint/v3/contenttype/forms"/>
-  </ds:schemaRefs>
-</ds:datastoreItem>
+<file path=customXml/item4.xml><?xml version="1.0" encoding="utf-8"?>
+<?mso-contentType ?>
+<FormTemplates xmlns="http://schemas.microsoft.com/sharepoint/v3/contenttype/forms">
+  <Display>DocumentLibraryForm</Display>
+  <Edit>DocumentLibraryForm</Edit>
+  <New>DocumentLibraryForm</New>
+</FormTemplates>
 </file>
 
-<file path=customXml/itemProps3.xml><?xml version="1.0" encoding="utf-8"?>
+<file path=customXml/itemProps1.xml><?xml version="1.0" encoding="utf-8"?>
 <ds:datastoreItem xmlns:ds="http://schemas.openxmlformats.org/officeDocument/2006/customXml" ds:itemID="{474C4C9B-989E-4A4C-BFD8-5412443A6C17}">
   <ds:schemaRefs>
     <ds:schemaRef ds:uri="http://schemas.microsoft.com/office/2006/metadata/properties"/>
@@ -4316,7 +4316,7 @@
 </ds:datastoreItem>
 </file>
 
-<file path=customXml/itemProps4.xml><?xml version="1.0" encoding="utf-8"?>
+<file path=customXml/itemProps2.xml><?xml version="1.0" encoding="utf-8"?>
 <ds:datastoreItem xmlns:ds="http://schemas.openxmlformats.org/officeDocument/2006/customXml" ds:itemID="{B2D8A732-22A7-4779-86FD-D642F5004CB3}">
   <ds:schemaRefs>
     <ds:schemaRef ds:uri="http://schemas.microsoft.com/office/2006/metadata/contentType"/>
@@ -4332,4 +4332,20 @@
     <ds:schemaRef ds:uri="http://schemas.microsoft.com/internal/obd"/>
   </ds:schemaRefs>
 </ds:datastoreItem>
+</file>
+
+<file path=customXml/itemProps3.xml><?xml version="1.0" encoding="utf-8"?>
+<ds:datastoreItem xmlns:ds="http://schemas.openxmlformats.org/officeDocument/2006/customXml" ds:itemID="{A293997E-261F-4FB0-9B2B-9F4BA5BD5FB3}">
+  <ds:schemaRefs>
+    <ds:schemaRef ds:uri="http://schemas.openxmlformats.org/officeDocument/2006/bibliography"/>
+  </ds:schemaRefs>
+</ds:datastoreItem>
+</file>
+
+<file path=customXml/itemProps4.xml><?xml version="1.0" encoding="utf-8"?>
+<ds:datastoreItem xmlns:ds="http://schemas.openxmlformats.org/officeDocument/2006/customXml" ds:itemID="{3324C7A6-2F3F-442A-904E-0989430FE1BA}">
+  <ds:schemaRefs>
+    <ds:schemaRef ds:uri="http://schemas.microsoft.com/sharepoint/v3/contenttype/forms"/>
+  </ds:schemaRefs>
+</ds:datastoreItem>
 </file>
</xml_diff>

<commit_message>
made styling changes, added logo, fixed jinja template, added attachments to review screen
</commit_message>
<xml_diff>
--- a/docassemble/LLAW33012021S2FLN1/data/templates/Jinja.docx
+++ b/docassemble/LLAW33012021S2FLN1/data/templates/Jinja.docx
@@ -186,7 +186,6 @@
               </w:rPr>
               <w:t xml:space="preserve">{{ </w:t>
             </w:r>
-            <w:proofErr w:type="spellStart"/>
             <w:r>
               <w:rPr>
                 <w:rFonts w:ascii="Arial" w:eastAsia="Times New Roman" w:hAnsi="Arial" w:cs="Arial"/>
@@ -196,7 +195,6 @@
               </w:rPr>
               <w:t>refused_person.name.first</w:t>
             </w:r>
-            <w:proofErr w:type="spellEnd"/>
             <w:r>
               <w:rPr>
                 <w:rFonts w:ascii="Arial" w:eastAsia="Times New Roman" w:hAnsi="Arial" w:cs="Arial"/>
@@ -215,7 +213,6 @@
               </w:rPr>
               <w:t xml:space="preserve"> </w:t>
             </w:r>
-            <w:proofErr w:type="spellStart"/>
             <w:r>
               <w:rPr>
                 <w:rFonts w:ascii="Arial" w:eastAsia="Times New Roman" w:hAnsi="Arial" w:cs="Arial"/>
@@ -225,7 +222,6 @@
               </w:rPr>
               <w:t>refused_person.name.last</w:t>
             </w:r>
-            <w:proofErr w:type="spellEnd"/>
             <w:r>
               <w:rPr>
                 <w:rFonts w:ascii="Arial" w:eastAsia="Times New Roman" w:hAnsi="Arial" w:cs="Arial"/>
@@ -322,7 +318,6 @@
               </w:rPr>
               <w:t xml:space="preserve">{{ </w:t>
             </w:r>
-            <w:proofErr w:type="spellStart"/>
             <w:r>
               <w:rPr>
                 <w:rFonts w:ascii="Arial" w:eastAsia="Times New Roman" w:hAnsi="Arial" w:cs="Arial"/>
@@ -332,7 +327,6 @@
               </w:rPr>
               <w:t>rp_phoneno</w:t>
             </w:r>
-            <w:proofErr w:type="spellEnd"/>
             <w:r>
               <w:rPr>
                 <w:rFonts w:ascii="Arial" w:eastAsia="Times New Roman" w:hAnsi="Arial" w:cs="Arial"/>
@@ -400,7 +394,6 @@
               </w:rPr>
               <w:t xml:space="preserve">{{ </w:t>
             </w:r>
-            <w:proofErr w:type="spellStart"/>
             <w:r>
               <w:rPr>
                 <w:rFonts w:ascii="Arial" w:eastAsia="Times New Roman" w:hAnsi="Arial" w:cs="Arial"/>
@@ -410,7 +403,6 @@
               </w:rPr>
               <w:t>refused_person.email</w:t>
             </w:r>
-            <w:proofErr w:type="spellEnd"/>
             <w:r>
               <w:rPr>
                 <w:rFonts w:ascii="Arial" w:eastAsia="Times New Roman" w:hAnsi="Arial" w:cs="Arial"/>
@@ -532,68 +524,30 @@
               </w:rPr>
               <w:t xml:space="preserve">{{ </w:t>
             </w:r>
-            <w:proofErr w:type="spellStart"/>
             <w:r>
               <w:rPr>
                 <w:rFonts w:ascii="Arial" w:hAnsi="Arial" w:cs="Arial"/>
                 <w:sz w:val="22"/>
                 <w:szCs w:val="22"/>
               </w:rPr>
-              <w:t>format_date</w:t>
-            </w:r>
-            <w:proofErr w:type="spellEnd"/>
+              <w:t>format_date(inc_date, format=</w:t>
+            </w:r>
             <w:r>
               <w:rPr>
                 <w:rFonts w:ascii="Arial" w:hAnsi="Arial" w:cs="Arial"/>
                 <w:sz w:val="22"/>
                 <w:szCs w:val="22"/>
               </w:rPr>
-              <w:t>(</w:t>
-            </w:r>
-            <w:proofErr w:type="spellStart"/>
+              <w:t>’</w:t>
+            </w:r>
             <w:r>
               <w:rPr>
                 <w:rFonts w:ascii="Arial" w:hAnsi="Arial" w:cs="Arial"/>
                 <w:sz w:val="22"/>
                 <w:szCs w:val="22"/>
               </w:rPr>
-              <w:t>inc_date</w:t>
-            </w:r>
-            <w:proofErr w:type="spellEnd"/>
-            <w:r>
-              <w:rPr>
-                <w:rFonts w:ascii="Arial" w:hAnsi="Arial" w:cs="Arial"/>
-                <w:sz w:val="22"/>
-                <w:szCs w:val="22"/>
-              </w:rPr>
-              <w:t>, format=</w:t>
-            </w:r>
-            <w:r>
-              <w:rPr>
-                <w:rFonts w:ascii="Arial" w:hAnsi="Arial" w:cs="Arial"/>
-                <w:sz w:val="22"/>
-                <w:szCs w:val="22"/>
-              </w:rPr>
-              <w:t>’</w:t>
-            </w:r>
-            <w:r>
-              <w:rPr>
-                <w:rFonts w:ascii="Arial" w:hAnsi="Arial" w:cs="Arial"/>
-                <w:sz w:val="22"/>
-                <w:szCs w:val="22"/>
-              </w:rPr>
-              <w:t xml:space="preserve">dd MMMM </w:t>
-            </w:r>
-            <w:proofErr w:type="spellStart"/>
-            <w:r>
-              <w:rPr>
-                <w:rFonts w:ascii="Arial" w:hAnsi="Arial" w:cs="Arial"/>
-                <w:sz w:val="22"/>
-                <w:szCs w:val="22"/>
-              </w:rPr>
-              <w:t>yyyy</w:t>
-            </w:r>
-            <w:proofErr w:type="spellEnd"/>
+              <w:t>dd MMMM yyyy</w:t>
+            </w:r>
             <w:r>
               <w:rPr>
                 <w:rFonts w:ascii="Arial" w:hAnsi="Arial" w:cs="Arial"/>
@@ -680,7 +634,6 @@
               </w:rPr>
               <w:t xml:space="preserve">{{ </w:t>
             </w:r>
-            <w:proofErr w:type="spellStart"/>
             <w:r>
               <w:rPr>
                 <w:rFonts w:ascii="Arial" w:eastAsia="Times New Roman" w:hAnsi="Arial" w:cs="Arial"/>
@@ -690,7 +643,6 @@
               </w:rPr>
               <w:t>inc_time</w:t>
             </w:r>
-            <w:proofErr w:type="spellEnd"/>
             <w:r>
               <w:rPr>
                 <w:rFonts w:ascii="Arial" w:eastAsia="Times New Roman" w:hAnsi="Arial" w:cs="Arial"/>
@@ -768,7 +720,6 @@
               </w:rPr>
               <w:t xml:space="preserve">{{ </w:t>
             </w:r>
-            <w:proofErr w:type="spellStart"/>
             <w:r>
               <w:rPr>
                 <w:rFonts w:ascii="Arial" w:eastAsia="Times New Roman" w:hAnsi="Arial" w:cs="Arial"/>
@@ -778,7 +729,6 @@
               </w:rPr>
               <w:t>eatery_Address</w:t>
             </w:r>
-            <w:proofErr w:type="spellEnd"/>
             <w:r>
               <w:rPr>
                 <w:rFonts w:ascii="Arial" w:eastAsia="Times New Roman" w:hAnsi="Arial" w:cs="Arial"/>
@@ -809,7 +759,6 @@
               </w:rPr>
               <w:t xml:space="preserve">{{ </w:t>
             </w:r>
-            <w:proofErr w:type="spellStart"/>
             <w:r>
               <w:rPr>
                 <w:rFonts w:ascii="Arial" w:eastAsia="Times New Roman" w:hAnsi="Arial" w:cs="Arial"/>
@@ -819,7 +768,6 @@
               </w:rPr>
               <w:t>eatery_Postcode</w:t>
             </w:r>
-            <w:proofErr w:type="spellEnd"/>
             <w:r>
               <w:rPr>
                 <w:rFonts w:ascii="Arial" w:eastAsia="Times New Roman" w:hAnsi="Arial" w:cs="Arial"/>
@@ -896,7 +844,6 @@
               </w:rPr>
               <w:t xml:space="preserve">{{ </w:t>
             </w:r>
-            <w:proofErr w:type="spellStart"/>
             <w:r>
               <w:rPr>
                 <w:rFonts w:ascii="Arial" w:eastAsia="Times New Roman" w:hAnsi="Arial" w:cs="Arial"/>
@@ -906,7 +853,6 @@
               </w:rPr>
               <w:t>eatery_StoreName</w:t>
             </w:r>
-            <w:proofErr w:type="spellEnd"/>
             <w:r>
               <w:rPr>
                 <w:rFonts w:ascii="Arial" w:eastAsia="Times New Roman" w:hAnsi="Arial" w:cs="Arial"/>
@@ -1037,7 +983,6 @@
               </w:rPr>
               <w:t xml:space="preserve"> </w:t>
             </w:r>
-            <w:proofErr w:type="spellStart"/>
             <w:r>
               <w:rPr>
                 <w:rFonts w:ascii="Arial" w:eastAsia="Times New Roman" w:hAnsi="Arial" w:cs="Arial"/>
@@ -1047,7 +992,6 @@
               </w:rPr>
               <w:t>staffRequestedPaperwork</w:t>
             </w:r>
-            <w:proofErr w:type="spellEnd"/>
             <w:r>
               <w:rPr>
                 <w:rFonts w:ascii="Arial" w:eastAsia="Times New Roman" w:hAnsi="Arial" w:cs="Arial"/>
@@ -1305,7 +1249,6 @@
               </w:rPr>
               <w:t xml:space="preserve"> </w:t>
             </w:r>
-            <w:proofErr w:type="spellStart"/>
             <w:r>
               <w:rPr>
                 <w:rFonts w:ascii="Arial" w:eastAsia="Times New Roman" w:hAnsi="Arial" w:cs="Arial"/>
@@ -1315,7 +1258,6 @@
               </w:rPr>
               <w:t>IDWasShown</w:t>
             </w:r>
-            <w:proofErr w:type="spellEnd"/>
             <w:r>
               <w:rPr>
                 <w:rFonts w:ascii="Arial" w:eastAsia="Times New Roman" w:hAnsi="Arial" w:cs="Arial"/>
@@ -1555,10 +1497,11 @@
               <w:spacing w:after="120"/>
               <w:textAlignment w:val="baseline"/>
               <w:rPr>
-                <w:rFonts w:ascii="Arial" w:eastAsia="Times New Roman" w:hAnsi="Arial" w:cs="Arial"/>
-                <w:sz w:val="22"/>
-                <w:szCs w:val="22"/>
-                <w:lang w:eastAsia="en-GB"/>
+                <w:rStyle w:val="cp"/>
+                <w:rFonts w:ascii="Consolas" w:hAnsi="Consolas"/>
+                <w:color w:val="B11414"/>
+                <w:sz w:val="22"/>
+                <w:szCs w:val="22"/>
               </w:rPr>
             </w:pPr>
             <w:r>
@@ -1603,7 +1546,6 @@
               </w:rPr>
               <w:t xml:space="preserve"> </w:t>
             </w:r>
-            <w:proofErr w:type="spellStart"/>
             <w:r>
               <w:rPr>
                 <w:rFonts w:ascii="Arial" w:eastAsia="Times New Roman" w:hAnsi="Arial" w:cs="Arial"/>
@@ -1613,7 +1555,6 @@
               </w:rPr>
               <w:t>staffHasReason</w:t>
             </w:r>
-            <w:proofErr w:type="spellEnd"/>
             <w:r>
               <w:rPr>
                 <w:rFonts w:ascii="Arial" w:eastAsia="Times New Roman" w:hAnsi="Arial" w:cs="Arial"/>
@@ -1744,6 +1685,106 @@
                 <w:color w:val="B11414"/>
                 <w:sz w:val="22"/>
                 <w:szCs w:val="22"/>
+              </w:rPr>
+              <w:t>%}</w:t>
+            </w:r>
+          </w:p>
+          <w:p>
+            <w:pPr>
+              <w:spacing w:after="120"/>
+              <w:textAlignment w:val="baseline"/>
+              <w:rPr>
+                <w:rFonts w:ascii="Arial" w:eastAsia="Times New Roman" w:hAnsi="Arial" w:cs="Arial"/>
+                <w:sz w:val="22"/>
+                <w:szCs w:val="22"/>
+                <w:lang w:eastAsia="en-GB"/>
+              </w:rPr>
+            </w:pPr>
+            <w:r>
+              <w:rPr>
+                <w:rFonts w:ascii="Consolas" w:eastAsia="Times New Roman" w:hAnsi="Consolas" w:cs="Courier New"/>
+                <w:color w:val="B11414"/>
+                <w:sz w:val="22"/>
+                <w:szCs w:val="22"/>
+                <w:lang w:eastAsia="en-AU"/>
+              </w:rPr>
+              <w:t>{%</w:t>
+            </w:r>
+            <w:r>
+              <w:rPr>
+                <w:rFonts w:ascii="Consolas" w:eastAsia="Times New Roman" w:hAnsi="Consolas" w:cs="Courier New"/>
+                <w:color w:val="3E4349"/>
+                <w:sz w:val="22"/>
+                <w:szCs w:val="22"/>
+                <w:lang w:eastAsia="en-AU"/>
+              </w:rPr>
+              <w:t xml:space="preserve"> </w:t>
+            </w:r>
+            <w:r>
+              <w:rPr>
+                <w:rFonts w:ascii="Consolas" w:eastAsia="Times New Roman" w:hAnsi="Consolas" w:cs="Courier New"/>
+                <w:b/>
+                <w:bCs/>
+                <w:color w:val="B80000"/>
+                <w:sz w:val="22"/>
+                <w:szCs w:val="22"/>
+                <w:lang w:eastAsia="en-AU"/>
+              </w:rPr>
+              <w:t>if</w:t>
+            </w:r>
+            <w:r>
+              <w:rPr>
+                <w:rFonts w:ascii="Consolas" w:eastAsia="Times New Roman" w:hAnsi="Consolas" w:cs="Courier New"/>
+                <w:color w:val="3E4349"/>
+                <w:sz w:val="22"/>
+                <w:szCs w:val="22"/>
+                <w:lang w:eastAsia="en-AU"/>
+              </w:rPr>
+              <w:t xml:space="preserve"> </w:t>
+            </w:r>
+            <w:r>
+              <w:rPr>
+                <w:rFonts w:ascii="Arial" w:eastAsia="Times New Roman" w:hAnsi="Arial" w:cs="Arial"/>
+                <w:sz w:val="22"/>
+                <w:szCs w:val="22"/>
+                <w:lang w:eastAsia="en-GB"/>
+              </w:rPr>
+              <w:t xml:space="preserve">not </w:t>
+            </w:r>
+            <w:r>
+              <w:rPr>
+                <w:rFonts w:ascii="Arial" w:eastAsia="Times New Roman" w:hAnsi="Arial" w:cs="Arial"/>
+                <w:sz w:val="22"/>
+                <w:szCs w:val="22"/>
+                <w:lang w:eastAsia="en-GB"/>
+              </w:rPr>
+              <w:t>staffReason</w:t>
+            </w:r>
+            <w:r>
+              <w:rPr>
+                <w:rFonts w:ascii="Arial" w:eastAsia="Times New Roman" w:hAnsi="Arial" w:cs="Arial"/>
+                <w:sz w:val="22"/>
+                <w:szCs w:val="22"/>
+                <w:lang w:eastAsia="en-GB"/>
+              </w:rPr>
+              <w:t xml:space="preserve"> == “N/A”</w:t>
+            </w:r>
+            <w:r>
+              <w:rPr>
+                <w:rFonts w:ascii="Arial" w:eastAsia="Times New Roman" w:hAnsi="Arial" w:cs="Arial"/>
+                <w:sz w:val="22"/>
+                <w:szCs w:val="22"/>
+                <w:lang w:eastAsia="en-GB"/>
+              </w:rPr>
+              <w:t xml:space="preserve"> </w:t>
+            </w:r>
+            <w:r>
+              <w:rPr>
+                <w:rFonts w:ascii="Consolas" w:eastAsia="Times New Roman" w:hAnsi="Consolas" w:cs="Courier New"/>
+                <w:color w:val="B11414"/>
+                <w:sz w:val="22"/>
+                <w:szCs w:val="22"/>
+                <w:lang w:eastAsia="en-AU"/>
               </w:rPr>
               <w:t>%}</w:t>
             </w:r>
@@ -1837,7 +1878,6 @@
               </w:rPr>
               <w:t xml:space="preserve">{{ </w:t>
             </w:r>
-            <w:proofErr w:type="spellStart"/>
             <w:r>
               <w:rPr>
                 <w:rFonts w:ascii="Arial" w:eastAsia="Times New Roman" w:hAnsi="Arial" w:cs="Arial"/>
@@ -1847,7 +1887,6 @@
               </w:rPr>
               <w:t>staffReason</w:t>
             </w:r>
-            <w:proofErr w:type="spellEnd"/>
             <w:r>
               <w:rPr>
                 <w:rFonts w:ascii="Arial" w:eastAsia="Times New Roman" w:hAnsi="Arial" w:cs="Arial"/>
@@ -1856,11 +1895,160 @@
                 <w:lang w:eastAsia="en-GB"/>
               </w:rPr>
               <w:t xml:space="preserve"> }}</w:t>
+            </w:r>
+          </w:p>
+          <w:p>
+            <w:pPr>
+              <w:spacing w:after="120"/>
+              <w:textAlignment w:val="baseline"/>
+              <w:rPr>
+                <w:rFonts w:ascii="Arial" w:eastAsia="Times New Roman" w:hAnsi="Arial" w:cs="Arial"/>
+                <w:sz w:val="22"/>
+                <w:szCs w:val="22"/>
+                <w:lang w:eastAsia="en-GB"/>
+              </w:rPr>
+            </w:pPr>
+            <w:r>
+              <w:rPr>
+                <w:rStyle w:val="cp"/>
+                <w:rFonts w:ascii="Consolas" w:hAnsi="Consolas"/>
+                <w:color w:val="B11414"/>
+                <w:sz w:val="22"/>
+                <w:szCs w:val="22"/>
+              </w:rPr>
+              <w:t>{%</w:t>
+            </w:r>
+            <w:r>
+              <w:rPr>
+                <w:rFonts w:ascii="Consolas" w:hAnsi="Consolas"/>
+                <w:color w:val="3E4349"/>
+                <w:sz w:val="22"/>
+                <w:szCs w:val="22"/>
+              </w:rPr>
+              <w:t xml:space="preserve"> </w:t>
+            </w:r>
+            <w:r>
+              <w:rPr>
+                <w:rStyle w:val="k"/>
+                <w:rFonts w:ascii="Consolas" w:hAnsi="Consolas"/>
+                <w:b/>
+                <w:bCs/>
+                <w:color w:val="B80000"/>
+                <w:sz w:val="22"/>
+                <w:szCs w:val="22"/>
+              </w:rPr>
+              <w:t>endif</w:t>
+            </w:r>
+            <w:r>
+              <w:rPr>
+                <w:rFonts w:ascii="Consolas" w:hAnsi="Consolas"/>
+                <w:color w:val="3E4349"/>
+                <w:sz w:val="22"/>
+                <w:szCs w:val="22"/>
+              </w:rPr>
+              <w:t xml:space="preserve"> </w:t>
+            </w:r>
+            <w:r>
+              <w:rPr>
+                <w:rStyle w:val="cp"/>
+                <w:rFonts w:ascii="Consolas" w:hAnsi="Consolas"/>
+                <w:color w:val="B11414"/>
+                <w:sz w:val="22"/>
+                <w:szCs w:val="22"/>
+              </w:rPr>
+              <w:t>%}</w:t>
+            </w:r>
+          </w:p>
+          <w:p>
+            <w:pPr>
+              <w:spacing w:after="120"/>
+              <w:textAlignment w:val="baseline"/>
+              <w:rPr>
+                <w:rFonts w:ascii="Arial" w:eastAsia="Times New Roman" w:hAnsi="Arial" w:cs="Arial"/>
+                <w:sz w:val="22"/>
+                <w:szCs w:val="22"/>
+                <w:lang w:eastAsia="en-GB"/>
+              </w:rPr>
+            </w:pPr>
+            <w:r>
+              <w:rPr>
+                <w:rFonts w:ascii="Consolas" w:eastAsia="Times New Roman" w:hAnsi="Consolas" w:cs="Courier New"/>
+                <w:color w:val="B11414"/>
+                <w:sz w:val="22"/>
+                <w:szCs w:val="22"/>
+                <w:lang w:eastAsia="en-AU"/>
+              </w:rPr>
+              <w:t>{%</w:t>
+            </w:r>
+            <w:r>
+              <w:rPr>
+                <w:rFonts w:ascii="Consolas" w:eastAsia="Times New Roman" w:hAnsi="Consolas" w:cs="Courier New"/>
+                <w:color w:val="3E4349"/>
+                <w:sz w:val="22"/>
+                <w:szCs w:val="22"/>
+                <w:lang w:eastAsia="en-AU"/>
+              </w:rPr>
+              <w:t xml:space="preserve"> </w:t>
+            </w:r>
+            <w:r>
+              <w:rPr>
+                <w:rFonts w:ascii="Consolas" w:eastAsia="Times New Roman" w:hAnsi="Consolas" w:cs="Courier New"/>
+                <w:b/>
+                <w:bCs/>
+                <w:color w:val="B80000"/>
+                <w:sz w:val="22"/>
+                <w:szCs w:val="22"/>
+                <w:lang w:eastAsia="en-AU"/>
+              </w:rPr>
+              <w:t>if</w:t>
+            </w:r>
+            <w:r>
+              <w:rPr>
+                <w:rFonts w:ascii="Consolas" w:eastAsia="Times New Roman" w:hAnsi="Consolas" w:cs="Courier New"/>
+                <w:color w:val="3E4349"/>
+                <w:sz w:val="22"/>
+                <w:szCs w:val="22"/>
+                <w:lang w:eastAsia="en-AU"/>
+              </w:rPr>
+              <w:t xml:space="preserve"> </w:t>
+            </w:r>
+            <w:r>
+              <w:rPr>
+                <w:rFonts w:ascii="Consolas" w:eastAsia="Times New Roman" w:hAnsi="Consolas" w:cs="Courier New"/>
+                <w:color w:val="3E4349"/>
+                <w:sz w:val="22"/>
+                <w:szCs w:val="22"/>
+                <w:lang w:eastAsia="en-AU"/>
+              </w:rPr>
+              <w:t>attached_evidence</w:t>
+            </w:r>
+            <w:r>
+              <w:rPr>
+                <w:rFonts w:ascii="Consolas" w:eastAsia="Times New Roman" w:hAnsi="Consolas" w:cs="Courier New"/>
+                <w:color w:val="3E4349"/>
+                <w:sz w:val="22"/>
+                <w:szCs w:val="22"/>
+                <w:lang w:eastAsia="en-AU"/>
+              </w:rPr>
+              <w:t xml:space="preserve"> </w:t>
+            </w:r>
+            <w:r>
+              <w:rPr>
+                <w:rFonts w:ascii="Consolas" w:eastAsia="Times New Roman" w:hAnsi="Consolas" w:cs="Courier New"/>
+                <w:color w:val="B11414"/>
+                <w:sz w:val="22"/>
+                <w:szCs w:val="22"/>
+                <w:lang w:eastAsia="en-AU"/>
+              </w:rPr>
+              <w:t>%}</w:t>
             </w:r>
           </w:p>
         </w:tc>
       </w:tr>
       <w:tr>
+        <w:trPr>
+          <w:trHeight w:val="2323"/>
+        </w:trPr>
         <w:tc>
           <w:tcPr>
             <w:tcW w:w="9206" w:type="dxa"/>
@@ -2012,10 +2200,9 @@
               <w:textAlignment w:val="baseline"/>
               <w:rPr>
                 <w:rFonts w:ascii="Arial" w:eastAsia="Times New Roman" w:hAnsi="Arial" w:cs="Arial"/>
-                <w:b/>
-                <w:sz w:val="22"/>
-                <w:szCs w:val="22"/>
-                <w:lang w:val="en-US" w:eastAsia="en-GB"/>
+                <w:sz w:val="22"/>
+                <w:szCs w:val="22"/>
+                <w:lang w:eastAsia="en-GB"/>
               </w:rPr>
             </w:pPr>
             <w:r>
@@ -2042,6 +2229,79 @@
               </w:rPr>
               <w:t xml:space="preserve"> %}</w:t>
             </w:r>
+          </w:p>
+          <w:p>
+            <w:pPr>
+              <w:tabs>
+                <w:tab w:val="left" w:pos="1628"/>
+              </w:tabs>
+              <w:rPr>
+                <w:rFonts w:ascii="Arial" w:eastAsia="Times New Roman" w:hAnsi="Arial" w:cs="Arial"/>
+                <w:sz w:val="22"/>
+                <w:szCs w:val="22"/>
+                <w:lang w:eastAsia="en-GB"/>
+              </w:rPr>
+            </w:pPr>
+            <w:r>
+              <w:rPr>
+                <w:rStyle w:val="cp"/>
+                <w:rFonts w:ascii="Consolas" w:hAnsi="Consolas"/>
+                <w:color w:val="B11414"/>
+                <w:sz w:val="22"/>
+                <w:szCs w:val="22"/>
+              </w:rPr>
+              <w:t>{%</w:t>
+            </w:r>
+            <w:r>
+              <w:rPr>
+                <w:rFonts w:ascii="Consolas" w:hAnsi="Consolas"/>
+                <w:color w:val="3E4349"/>
+                <w:sz w:val="22"/>
+                <w:szCs w:val="22"/>
+              </w:rPr>
+              <w:t xml:space="preserve"> </w:t>
+            </w:r>
+            <w:r>
+              <w:rPr>
+                <w:rStyle w:val="k"/>
+                <w:rFonts w:ascii="Consolas" w:hAnsi="Consolas"/>
+                <w:b/>
+                <w:bCs/>
+                <w:color w:val="B80000"/>
+                <w:sz w:val="22"/>
+                <w:szCs w:val="22"/>
+              </w:rPr>
+              <w:t>endif</w:t>
+            </w:r>
+            <w:r>
+              <w:rPr>
+                <w:rFonts w:ascii="Consolas" w:hAnsi="Consolas"/>
+                <w:color w:val="3E4349"/>
+                <w:sz w:val="22"/>
+                <w:szCs w:val="22"/>
+              </w:rPr>
+              <w:t xml:space="preserve"> </w:t>
+            </w:r>
+            <w:r>
+              <w:rPr>
+                <w:rStyle w:val="cp"/>
+                <w:rFonts w:ascii="Consolas" w:hAnsi="Consolas"/>
+                <w:color w:val="B11414"/>
+                <w:sz w:val="22"/>
+                <w:szCs w:val="22"/>
+              </w:rPr>
+              <w:t>%}</w:t>
+            </w:r>
+          </w:p>
+          <w:p>
+            <w:pPr>
+              <w:rPr>
+                <w:rFonts w:ascii="Arial" w:eastAsia="Times New Roman" w:hAnsi="Arial" w:cs="Arial"/>
+                <w:sz w:val="22"/>
+                <w:szCs w:val="22"/>
+                <w:lang w:eastAsia="en-GB"/>
+              </w:rPr>
+            </w:pPr>
           </w:p>
         </w:tc>
       </w:tr>
@@ -2197,6 +2457,7 @@
                 <w:szCs w:val="22"/>
                 <w:lang w:eastAsia="en-AU"/>
               </w:rPr>
+              <w:lastRenderedPageBreak/>
               <w:t>{%</w:t>
             </w:r>
             <w:r>
@@ -2231,7 +2492,6 @@
               </w:rPr>
               <w:t xml:space="preserve"> </w:t>
             </w:r>
-            <w:proofErr w:type="spellStart"/>
             <w:r>
               <w:rPr>
                 <w:rFonts w:ascii="Consolas" w:eastAsia="Times New Roman" w:hAnsi="Consolas" w:cs="Courier New"/>
@@ -2242,7 +2502,6 @@
               </w:rPr>
               <w:t>selfsubmitted</w:t>
             </w:r>
-            <w:proofErr w:type="spellEnd"/>
             <w:r>
               <w:rPr>
                 <w:rFonts w:ascii="Consolas" w:eastAsia="Times New Roman" w:hAnsi="Consolas" w:cs="Courier New"/>
@@ -2332,7 +2591,6 @@
               </w:rPr>
               <w:t xml:space="preserve">{{ </w:t>
             </w:r>
-            <w:proofErr w:type="spellStart"/>
             <w:r>
               <w:rPr>
                 <w:rFonts w:ascii="Arial" w:hAnsi="Arial" w:cs="Arial"/>
@@ -2342,7 +2600,6 @@
               </w:rPr>
               <w:t>submitter.name.first</w:t>
             </w:r>
-            <w:proofErr w:type="spellEnd"/>
             <w:r>
               <w:rPr>
                 <w:rFonts w:ascii="Arial" w:eastAsia="Times New Roman" w:hAnsi="Arial" w:cs="Arial"/>
@@ -2370,7 +2627,6 @@
               </w:rPr>
               <w:t xml:space="preserve">{{ </w:t>
             </w:r>
-            <w:proofErr w:type="spellStart"/>
             <w:r>
               <w:rPr>
                 <w:rFonts w:ascii="Arial" w:hAnsi="Arial" w:cs="Arial"/>
@@ -2380,7 +2636,6 @@
               </w:rPr>
               <w:t>submitter.name.last</w:t>
             </w:r>
-            <w:proofErr w:type="spellEnd"/>
             <w:r>
               <w:rPr>
                 <w:rFonts w:ascii="Arial" w:eastAsia="Times New Roman" w:hAnsi="Arial" w:cs="Arial"/>
@@ -2483,6 +2738,7 @@
                 <w:szCs w:val="22"/>
                 <w:lang w:val="en-US" w:eastAsia="en-GB"/>
               </w:rPr>
+              <w:lastRenderedPageBreak/>
               <w:t>Relation to individual involved in incident:</w:t>
             </w:r>
           </w:p>
@@ -2556,7 +2812,6 @@
               </w:rPr>
               <w:t xml:space="preserve"> </w:t>
             </w:r>
-            <w:proofErr w:type="spellStart"/>
             <w:r>
               <w:rPr>
                 <w:rFonts w:ascii="Consolas" w:eastAsia="Times New Roman" w:hAnsi="Consolas" w:cs="Courier New"/>
@@ -2567,7 +2822,6 @@
               </w:rPr>
               <w:t>selfsubmitted</w:t>
             </w:r>
-            <w:proofErr w:type="spellEnd"/>
             <w:r>
               <w:rPr>
                 <w:rFonts w:ascii="Consolas" w:eastAsia="Times New Roman" w:hAnsi="Consolas" w:cs="Courier New"/>
@@ -2657,7 +2911,6 @@
               </w:rPr>
               <w:t xml:space="preserve">{{ </w:t>
             </w:r>
-            <w:proofErr w:type="spellStart"/>
             <w:r>
               <w:rPr>
                 <w:rFonts w:ascii="Arial" w:hAnsi="Arial" w:cs="Arial"/>
@@ -2667,7 +2920,6 @@
               </w:rPr>
               <w:t>who_is_submitter</w:t>
             </w:r>
-            <w:proofErr w:type="spellEnd"/>
             <w:r>
               <w:rPr>
                 <w:rFonts w:ascii="Arial" w:hAnsi="Arial" w:cs="Arial"/>
@@ -2765,6 +3017,29 @@
       <w:pPr>
         <w:pStyle w:val="Footer"/>
       </w:pPr>
+    </w:p>
+    <w:p>
+      <w:pPr>
+        <w:rPr>
+          <w:rStyle w:val="markedcontent"/>
+          <w:rFonts w:ascii="Arial" w:hAnsi="Arial" w:cs="Arial"/>
+          <w:i/>
+          <w:iCs/>
+          <w:sz w:val="23"/>
+          <w:szCs w:val="23"/>
+        </w:rPr>
+      </w:pPr>
+      <w:r>
+        <w:rPr>
+          <w:rStyle w:val="markedcontent"/>
+          <w:rFonts w:ascii="Arial" w:hAnsi="Arial" w:cs="Arial"/>
+          <w:i/>
+          <w:iCs/>
+          <w:sz w:val="23"/>
+          <w:szCs w:val="23"/>
+        </w:rPr>
+        <w:br w:type="page"/>
+      </w:r>
     </w:p>
     <w:p>
       <w:pPr>
@@ -2785,6 +3060,7 @@
           <w:sz w:val="23"/>
           <w:szCs w:val="23"/>
         </w:rPr>
+        <w:lastRenderedPageBreak/>
         <w:t>Disclaimer: The user consents to providing the following information</w:t>
       </w:r>
       <w:r>
@@ -3060,23 +3336,7 @@
       </w:drawing>
     </w:r>
     <w:r>
-      <w:t xml:space="preserve">Date report generated: {{ </w:t>
-    </w:r>
-    <w:proofErr w:type="spellStart"/>
-    <w:r>
-      <w:t>format_date</w:t>
-    </w:r>
-    <w:proofErr w:type="spellEnd"/>
-    <w:r>
-      <w:t xml:space="preserve">(today() ,format=’dd, MMMM, </w:t>
-    </w:r>
-    <w:proofErr w:type="spellStart"/>
-    <w:r>
-      <w:t>yyyy</w:t>
-    </w:r>
-    <w:proofErr w:type="spellEnd"/>
-    <w:r>
-      <w:t>’ ) }}</w:t>
+      <w:t>Date report generated: {{ format_date(today() ,format=’dd MMMM yyyy’ ) }}</w:t>
     </w:r>
   </w:p>
 </w:ftr>
@@ -4111,9 +4371,7 @@
 </file>
 
 <file path=customXml/item1.xml><?xml version="1.0" encoding="utf-8"?>
-<p:properties xmlns:p="http://schemas.microsoft.com/office/2006/metadata/properties" xmlns:xsi="http://www.w3.org/2001/XMLSchema-instance" xmlns:pc="http://schemas.microsoft.com/office/infopath/2007/PartnerControls">
-  <documentManagement/>
-</p:properties>
+<b:Sources xmlns:b="http://schemas.openxmlformats.org/officeDocument/2006/bibliography" xmlns="http://schemas.openxmlformats.org/officeDocument/2006/bibliography" SelectedStyle="/APASixthEditionOfficeOnline.xsl" StyleName="APA" Version="6"/>
 </file>
 
 <file path=customXml/item2.xml><?xml version="1.0" encoding="utf-8"?>
@@ -4295,7 +4553,9 @@
 </file>
 
 <file path=customXml/item3.xml><?xml version="1.0" encoding="utf-8"?>
-<b:Sources xmlns:b="http://schemas.openxmlformats.org/officeDocument/2006/bibliography" xmlns="http://schemas.openxmlformats.org/officeDocument/2006/bibliography" SelectedStyle="/APASixthEditionOfficeOnline.xsl" StyleName="APA" Version="6"/>
+<p:properties xmlns:p="http://schemas.microsoft.com/office/2006/metadata/properties" xmlns:xsi="http://www.w3.org/2001/XMLSchema-instance" xmlns:pc="http://schemas.microsoft.com/office/infopath/2007/PartnerControls">
+  <documentManagement/>
+</p:properties>
 </file>
 
 <file path=customXml/item4.xml><?xml version="1.0" encoding="utf-8"?>
@@ -4308,10 +4568,9 @@
 </file>
 
 <file path=customXml/itemProps1.xml><?xml version="1.0" encoding="utf-8"?>
-<ds:datastoreItem xmlns:ds="http://schemas.openxmlformats.org/officeDocument/2006/customXml" ds:itemID="{474C4C9B-989E-4A4C-BFD8-5412443A6C17}">
+<ds:datastoreItem xmlns:ds="http://schemas.openxmlformats.org/officeDocument/2006/customXml" ds:itemID="{A293997E-261F-4FB0-9B2B-9F4BA5BD5FB3}">
   <ds:schemaRefs>
-    <ds:schemaRef ds:uri="http://schemas.microsoft.com/office/2006/metadata/properties"/>
-    <ds:schemaRef ds:uri="http://schemas.microsoft.com/office/infopath/2007/PartnerControls"/>
+    <ds:schemaRef ds:uri="http://schemas.openxmlformats.org/officeDocument/2006/bibliography"/>
   </ds:schemaRefs>
 </ds:datastoreItem>
 </file>
@@ -4335,9 +4594,10 @@
 </file>
 
 <file path=customXml/itemProps3.xml><?xml version="1.0" encoding="utf-8"?>
-<ds:datastoreItem xmlns:ds="http://schemas.openxmlformats.org/officeDocument/2006/customXml" ds:itemID="{A293997E-261F-4FB0-9B2B-9F4BA5BD5FB3}">
+<ds:datastoreItem xmlns:ds="http://schemas.openxmlformats.org/officeDocument/2006/customXml" ds:itemID="{474C4C9B-989E-4A4C-BFD8-5412443A6C17}">
   <ds:schemaRefs>
-    <ds:schemaRef ds:uri="http://schemas.openxmlformats.org/officeDocument/2006/bibliography"/>
+    <ds:schemaRef ds:uri="http://schemas.microsoft.com/office/2006/metadata/properties"/>
+    <ds:schemaRef ds:uri="http://schemas.microsoft.com/office/infopath/2007/PartnerControls"/>
   </ds:schemaRefs>
 </ds:datastoreItem>
 </file>

</xml_diff>

<commit_message>
Updated jinja template so that there are no blank pages
</commit_message>
<xml_diff>
--- a/docassemble/LLAW33012021S2FLN1/data/templates/Jinja.docx
+++ b/docassemble/LLAW33012021S2FLN1/data/templates/Jinja.docx
@@ -179,6 +179,7 @@
               </w:rPr>
               <w:t xml:space="preserve">{{ </w:t>
             </w:r>
+            <w:proofErr w:type="spellStart"/>
             <w:r>
               <w:rPr>
                 <w:rFonts w:eastAsia="Times New Roman" w:cstheme="minorHAnsi"/>
@@ -198,6 +199,7 @@
               </w:rPr>
               <w:t>.first</w:t>
             </w:r>
+            <w:proofErr w:type="spellEnd"/>
             <w:r>
               <w:rPr>
                 <w:rFonts w:eastAsia="Times New Roman" w:cstheme="minorHAnsi"/>
@@ -216,6 +218,7 @@
               </w:rPr>
               <w:t xml:space="preserve"> </w:t>
             </w:r>
+            <w:proofErr w:type="spellStart"/>
             <w:r>
               <w:rPr>
                 <w:rFonts w:eastAsia="Times New Roman" w:cstheme="minorHAnsi"/>
@@ -225,6 +228,7 @@
               </w:rPr>
               <w:t>refused_person.name.last</w:t>
             </w:r>
+            <w:proofErr w:type="spellEnd"/>
             <w:r>
               <w:rPr>
                 <w:rFonts w:eastAsia="Times New Roman" w:cstheme="minorHAnsi"/>
@@ -320,6 +324,7 @@
               </w:rPr>
               <w:t xml:space="preserve">{{ </w:t>
             </w:r>
+            <w:proofErr w:type="spellStart"/>
             <w:r>
               <w:rPr>
                 <w:rFonts w:eastAsia="Times New Roman" w:cstheme="minorHAnsi"/>
@@ -329,6 +334,7 @@
               </w:rPr>
               <w:t>rp_phoneno</w:t>
             </w:r>
+            <w:proofErr w:type="spellEnd"/>
             <w:r>
               <w:rPr>
                 <w:rFonts w:eastAsia="Times New Roman" w:cstheme="minorHAnsi"/>
@@ -395,6 +401,7 @@
               </w:rPr>
               <w:t xml:space="preserve">{{ </w:t>
             </w:r>
+            <w:proofErr w:type="spellStart"/>
             <w:r>
               <w:rPr>
                 <w:rFonts w:eastAsia="Times New Roman" w:cstheme="minorHAnsi"/>
@@ -404,6 +411,7 @@
               </w:rPr>
               <w:t>refused_person.email</w:t>
             </w:r>
+            <w:proofErr w:type="spellEnd"/>
             <w:r>
               <w:rPr>
                 <w:rFonts w:eastAsia="Times New Roman" w:cstheme="minorHAnsi"/>
@@ -526,6 +534,7 @@
               </w:rPr>
               <w:t xml:space="preserve">{{ </w:t>
             </w:r>
+            <w:proofErr w:type="spellStart"/>
             <w:r>
               <w:rPr>
                 <w:rFonts w:cstheme="minorHAnsi"/>
@@ -541,7 +550,34 @@
                 <w:sz w:val="22"/>
                 <w:szCs w:val="22"/>
               </w:rPr>
-              <w:t>_date(inc_date, format=</w:t>
+              <w:t>_date</w:t>
+            </w:r>
+            <w:proofErr w:type="spellEnd"/>
+            <w:r>
+              <w:rPr>
+                <w:rFonts w:cstheme="minorHAnsi"/>
+                <w:sz w:val="22"/>
+                <w:szCs w:val="22"/>
+              </w:rPr>
+              <w:t>(</w:t>
+            </w:r>
+            <w:proofErr w:type="spellStart"/>
+            <w:r>
+              <w:rPr>
+                <w:rFonts w:cstheme="minorHAnsi"/>
+                <w:sz w:val="22"/>
+                <w:szCs w:val="22"/>
+              </w:rPr>
+              <w:t>inc_date</w:t>
+            </w:r>
+            <w:proofErr w:type="spellEnd"/>
+            <w:r>
+              <w:rPr>
+                <w:rFonts w:cstheme="minorHAnsi"/>
+                <w:sz w:val="22"/>
+                <w:szCs w:val="22"/>
+              </w:rPr>
+              <w:t>, format=</w:t>
             </w:r>
             <w:r>
               <w:rPr>
@@ -557,8 +593,18 @@
                 <w:sz w:val="22"/>
                 <w:szCs w:val="22"/>
               </w:rPr>
-              <w:t>dd MMMM yyyy</w:t>
-            </w:r>
+              <w:t xml:space="preserve">dd MMMM </w:t>
+            </w:r>
+            <w:proofErr w:type="spellStart"/>
+            <w:r>
+              <w:rPr>
+                <w:rFonts w:cstheme="minorHAnsi"/>
+                <w:sz w:val="22"/>
+                <w:szCs w:val="22"/>
+              </w:rPr>
+              <w:t>yyyy</w:t>
+            </w:r>
+            <w:proofErr w:type="spellEnd"/>
             <w:r>
               <w:rPr>
                 <w:rFonts w:cstheme="minorHAnsi"/>
@@ -646,6 +692,7 @@
               </w:rPr>
               <w:t xml:space="preserve">{{ </w:t>
             </w:r>
+            <w:proofErr w:type="spellStart"/>
             <w:r>
               <w:rPr>
                 <w:rFonts w:eastAsia="Times New Roman" w:cstheme="minorHAnsi"/>
@@ -665,6 +712,7 @@
               </w:rPr>
               <w:t>_time</w:t>
             </w:r>
+            <w:proofErr w:type="spellEnd"/>
             <w:r>
               <w:rPr>
                 <w:rFonts w:eastAsia="Times New Roman" w:cstheme="minorHAnsi"/>
@@ -742,6 +790,7 @@
               </w:rPr>
               <w:t xml:space="preserve">{{ </w:t>
             </w:r>
+            <w:proofErr w:type="spellStart"/>
             <w:r>
               <w:rPr>
                 <w:rFonts w:eastAsia="Times New Roman" w:cstheme="minorHAnsi"/>
@@ -751,6 +800,7 @@
               </w:rPr>
               <w:t>eatery_Address</w:t>
             </w:r>
+            <w:proofErr w:type="spellEnd"/>
             <w:r>
               <w:rPr>
                 <w:rFonts w:eastAsia="Times New Roman" w:cstheme="minorHAnsi"/>
@@ -778,7 +828,27 @@
                 <w:szCs w:val="22"/>
                 <w:lang w:eastAsia="en-GB"/>
               </w:rPr>
-              <w:t>{{ eatery_Postcode }}</w:t>
+              <w:t xml:space="preserve">{{ </w:t>
+            </w:r>
+            <w:proofErr w:type="spellStart"/>
+            <w:r>
+              <w:rPr>
+                <w:rFonts w:eastAsia="Times New Roman" w:cstheme="minorHAnsi"/>
+                <w:sz w:val="22"/>
+                <w:szCs w:val="22"/>
+                <w:lang w:eastAsia="en-GB"/>
+              </w:rPr>
+              <w:t>eatery_Postcode</w:t>
+            </w:r>
+            <w:proofErr w:type="spellEnd"/>
+            <w:r>
+              <w:rPr>
+                <w:rFonts w:eastAsia="Times New Roman" w:cstheme="minorHAnsi"/>
+                <w:sz w:val="22"/>
+                <w:szCs w:val="22"/>
+                <w:lang w:eastAsia="en-GB"/>
+              </w:rPr>
+              <w:t xml:space="preserve"> }}</w:t>
             </w:r>
             <w:r>
               <w:rPr>
@@ -846,14 +916,25 @@
               </w:rPr>
               <w:t xml:space="preserve">{{ </w:t>
             </w:r>
-            <w:r>
-              <w:rPr>
-                <w:rFonts w:eastAsia="Times New Roman" w:cstheme="minorHAnsi"/>
-                <w:sz w:val="22"/>
-                <w:szCs w:val="22"/>
-                <w:lang w:eastAsia="en-GB"/>
-              </w:rPr>
-              <w:t xml:space="preserve">eatery_StoreName </w:t>
+            <w:proofErr w:type="spellStart"/>
+            <w:r>
+              <w:rPr>
+                <w:rFonts w:eastAsia="Times New Roman" w:cstheme="minorHAnsi"/>
+                <w:sz w:val="22"/>
+                <w:szCs w:val="22"/>
+                <w:lang w:eastAsia="en-GB"/>
+              </w:rPr>
+              <w:t>eatery_StoreName</w:t>
+            </w:r>
+            <w:proofErr w:type="spellEnd"/>
+            <w:r>
+              <w:rPr>
+                <w:rFonts w:eastAsia="Times New Roman" w:cstheme="minorHAnsi"/>
+                <w:sz w:val="22"/>
+                <w:szCs w:val="22"/>
+                <w:lang w:eastAsia="en-GB"/>
+              </w:rPr>
+              <w:t xml:space="preserve"> </w:t>
             </w:r>
             <w:r>
               <w:rPr>
@@ -985,14 +1066,25 @@
               </w:rPr>
               <w:t xml:space="preserve">not </w:t>
             </w:r>
-            <w:r>
-              <w:rPr>
-                <w:rFonts w:eastAsia="Times New Roman" w:cstheme="minorHAnsi"/>
-                <w:sz w:val="22"/>
-                <w:szCs w:val="22"/>
-                <w:lang w:eastAsia="en-GB"/>
-              </w:rPr>
-              <w:t xml:space="preserve">staffRequestedPaperwork </w:t>
+            <w:proofErr w:type="spellStart"/>
+            <w:r>
+              <w:rPr>
+                <w:rFonts w:eastAsia="Times New Roman" w:cstheme="minorHAnsi"/>
+                <w:sz w:val="22"/>
+                <w:szCs w:val="22"/>
+                <w:lang w:eastAsia="en-GB"/>
+              </w:rPr>
+              <w:t>staffRequestedPaperwork</w:t>
+            </w:r>
+            <w:proofErr w:type="spellEnd"/>
+            <w:r>
+              <w:rPr>
+                <w:rFonts w:eastAsia="Times New Roman" w:cstheme="minorHAnsi"/>
+                <w:sz w:val="22"/>
+                <w:szCs w:val="22"/>
+                <w:lang w:eastAsia="en-GB"/>
+              </w:rPr>
+              <w:t xml:space="preserve"> </w:t>
             </w:r>
             <w:r>
               <w:rPr>
@@ -1192,6 +1284,7 @@
               </w:rPr>
               <w:t xml:space="preserve"> </w:t>
             </w:r>
+            <w:proofErr w:type="spellStart"/>
             <w:r>
               <w:rPr>
                 <w:rFonts w:eastAsia="Times New Roman" w:cstheme="minorHAnsi"/>
@@ -1199,7 +1292,17 @@
                 <w:szCs w:val="22"/>
                 <w:lang w:val="en-US" w:eastAsia="en-GB"/>
               </w:rPr>
-              <w:t xml:space="preserve">IDWasShown </w:t>
+              <w:t>IDWasShown</w:t>
+            </w:r>
+            <w:proofErr w:type="spellEnd"/>
+            <w:r>
+              <w:rPr>
+                <w:rFonts w:eastAsia="Times New Roman" w:cstheme="minorHAnsi"/>
+                <w:sz w:val="22"/>
+                <w:szCs w:val="22"/>
+                <w:lang w:val="en-US" w:eastAsia="en-GB"/>
+              </w:rPr>
+              <w:t xml:space="preserve"> </w:t>
             </w:r>
             <w:r>
               <w:rPr>
@@ -1341,8 +1444,8 @@
                 <w:rStyle w:val="cp"/>
                 <w:rFonts w:cstheme="minorHAnsi"/>
                 <w:color w:val="B11414"/>
-                <w:sz w:val="22"/>
-                <w:szCs w:val="22"/>
+                <w:sz w:val="10"/>
+                <w:szCs w:val="10"/>
               </w:rPr>
               <w:t>{%</w:t>
             </w:r>
@@ -1350,8 +1453,8 @@
               <w:rPr>
                 <w:rFonts w:cstheme="minorHAnsi"/>
                 <w:color w:val="3E4349"/>
-                <w:sz w:val="22"/>
-                <w:szCs w:val="22"/>
+                <w:sz w:val="10"/>
+                <w:szCs w:val="10"/>
               </w:rPr>
               <w:t xml:space="preserve"> </w:t>
             </w:r>
@@ -1362,8 +1465,8 @@
                 <w:b/>
                 <w:bCs/>
                 <w:color w:val="B80000"/>
-                <w:sz w:val="22"/>
-                <w:szCs w:val="22"/>
+                <w:sz w:val="10"/>
+                <w:szCs w:val="10"/>
               </w:rPr>
               <w:t>endif</w:t>
             </w:r>
@@ -1371,8 +1474,8 @@
               <w:rPr>
                 <w:rFonts w:cstheme="minorHAnsi"/>
                 <w:color w:val="3E4349"/>
-                <w:sz w:val="22"/>
-                <w:szCs w:val="22"/>
+                <w:sz w:val="10"/>
+                <w:szCs w:val="10"/>
               </w:rPr>
               <w:t xml:space="preserve"> </w:t>
             </w:r>
@@ -1381,8 +1484,8 @@
                 <w:rStyle w:val="cp"/>
                 <w:rFonts w:cstheme="minorHAnsi"/>
                 <w:color w:val="B11414"/>
-                <w:sz w:val="22"/>
-                <w:szCs w:val="22"/>
+                <w:sz w:val="10"/>
+                <w:szCs w:val="10"/>
               </w:rPr>
               <w:t>%}</w:t>
             </w:r>
@@ -1540,14 +1643,25 @@
               </w:rPr>
               <w:t xml:space="preserve"> </w:t>
             </w:r>
-            <w:r>
-              <w:rPr>
-                <w:rFonts w:eastAsia="Times New Roman" w:cstheme="minorHAnsi"/>
-                <w:sz w:val="22"/>
-                <w:szCs w:val="22"/>
-                <w:lang w:eastAsia="en-GB"/>
-              </w:rPr>
-              <w:t xml:space="preserve">staffHasReason </w:t>
+            <w:proofErr w:type="spellStart"/>
+            <w:r>
+              <w:rPr>
+                <w:rFonts w:eastAsia="Times New Roman" w:cstheme="minorHAnsi"/>
+                <w:sz w:val="22"/>
+                <w:szCs w:val="22"/>
+                <w:lang w:eastAsia="en-GB"/>
+              </w:rPr>
+              <w:t>staffHasReason</w:t>
+            </w:r>
+            <w:proofErr w:type="spellEnd"/>
+            <w:r>
+              <w:rPr>
+                <w:rFonts w:eastAsia="Times New Roman" w:cstheme="minorHAnsi"/>
+                <w:sz w:val="22"/>
+                <w:szCs w:val="22"/>
+                <w:lang w:eastAsia="en-GB"/>
+              </w:rPr>
+              <w:t xml:space="preserve"> </w:t>
             </w:r>
             <w:r>
               <w:rPr>
@@ -1733,7 +1847,27 @@
                 <w:szCs w:val="22"/>
                 <w:lang w:eastAsia="en-GB"/>
               </w:rPr>
-              <w:t xml:space="preserve">not staffReason == “N/A” </w:t>
+              <w:t xml:space="preserve">not </w:t>
+            </w:r>
+            <w:proofErr w:type="spellStart"/>
+            <w:r>
+              <w:rPr>
+                <w:rFonts w:eastAsia="Times New Roman" w:cstheme="minorHAnsi"/>
+                <w:sz w:val="22"/>
+                <w:szCs w:val="22"/>
+                <w:lang w:eastAsia="en-GB"/>
+              </w:rPr>
+              <w:t>staffReason</w:t>
+            </w:r>
+            <w:proofErr w:type="spellEnd"/>
+            <w:r>
+              <w:rPr>
+                <w:rFonts w:eastAsia="Times New Roman" w:cstheme="minorHAnsi"/>
+                <w:sz w:val="22"/>
+                <w:szCs w:val="22"/>
+                <w:lang w:eastAsia="en-GB"/>
+              </w:rPr>
+              <w:t xml:space="preserve"> == “N/A” </w:t>
             </w:r>
             <w:r>
               <w:rPr>
@@ -1824,6 +1958,7 @@
               </w:rPr>
               <w:t xml:space="preserve">{{ </w:t>
             </w:r>
+            <w:proofErr w:type="spellStart"/>
             <w:r>
               <w:rPr>
                 <w:rFonts w:eastAsia="Times New Roman" w:cstheme="minorHAnsi"/>
@@ -1833,6 +1968,7 @@
               </w:rPr>
               <w:t>staffReason</w:t>
             </w:r>
+            <w:proofErr w:type="spellEnd"/>
             <w:r>
               <w:rPr>
                 <w:rFonts w:eastAsia="Times New Roman" w:cstheme="minorHAnsi"/>
@@ -1943,7 +2079,29 @@
                 <w:szCs w:val="22"/>
                 <w:lang w:eastAsia="en-AU"/>
               </w:rPr>
-              <w:t xml:space="preserve"> attached_evidence </w:t>
+              <w:t xml:space="preserve"> </w:t>
+            </w:r>
+            <w:proofErr w:type="spellStart"/>
+            <w:r>
+              <w:rPr>
+                <w:rFonts w:eastAsia="Times New Roman" w:cstheme="minorHAnsi"/>
+                <w:color w:val="3E4349"/>
+                <w:sz w:val="22"/>
+                <w:szCs w:val="22"/>
+                <w:lang w:eastAsia="en-AU"/>
+              </w:rPr>
+              <w:t>attached_evidence</w:t>
+            </w:r>
+            <w:proofErr w:type="spellEnd"/>
+            <w:r>
+              <w:rPr>
+                <w:rFonts w:eastAsia="Times New Roman" w:cstheme="minorHAnsi"/>
+                <w:color w:val="3E4349"/>
+                <w:sz w:val="22"/>
+                <w:szCs w:val="22"/>
+                <w:lang w:eastAsia="en-AU"/>
+              </w:rPr>
+              <w:t xml:space="preserve"> </w:t>
             </w:r>
             <w:r>
               <w:rPr>
@@ -1960,7 +2118,7 @@
       </w:tr>
       <w:tr>
         <w:trPr>
-          <w:trHeight w:val="1258"/>
+          <w:trHeight w:val="697"/>
         </w:trPr>
         <w:tc>
           <w:tcPr>
@@ -2002,16 +2160,16 @@
               <w:textAlignment w:val="baseline"/>
               <w:rPr>
                 <w:rFonts w:eastAsia="Times New Roman" w:cstheme="minorHAnsi"/>
-                <w:sz w:val="22"/>
-                <w:szCs w:val="22"/>
+                <w:sz w:val="10"/>
+                <w:szCs w:val="10"/>
                 <w:lang w:eastAsia="en-GB"/>
               </w:rPr>
             </w:pPr>
             <w:r>
               <w:rPr>
                 <w:rFonts w:eastAsia="Times New Roman" w:cstheme="minorHAnsi"/>
-                <w:sz w:val="22"/>
-                <w:szCs w:val="22"/>
+                <w:sz w:val="10"/>
+                <w:szCs w:val="10"/>
                 <w:lang w:eastAsia="en-GB"/>
               </w:rPr>
               <w:t>{</w:t>
@@ -2019,8 +2177,8 @@
             <w:r>
               <w:rPr>
                 <w:rFonts w:eastAsia="Times New Roman" w:cstheme="minorHAnsi"/>
-                <w:sz w:val="22"/>
-                <w:szCs w:val="22"/>
+                <w:sz w:val="10"/>
+                <w:szCs w:val="10"/>
                 <w:lang w:eastAsia="en-GB"/>
               </w:rPr>
               <w:t xml:space="preserve">%p </w:t>
@@ -2029,6 +2187,8 @@
               <w:rPr>
                 <w:rStyle w:val="Code"/>
                 <w:rFonts w:asciiTheme="minorHAnsi" w:hAnsiTheme="minorHAnsi" w:cstheme="minorHAnsi"/>
+                <w:sz w:val="8"/>
+                <w:szCs w:val="8"/>
               </w:rPr>
               <w:t xml:space="preserve">for </w:t>
             </w:r>
@@ -2036,6 +2196,8 @@
               <w:rPr>
                 <w:rStyle w:val="Code"/>
                 <w:rFonts w:asciiTheme="minorHAnsi" w:hAnsiTheme="minorHAnsi" w:cstheme="minorHAnsi"/>
+                <w:sz w:val="8"/>
+                <w:szCs w:val="8"/>
               </w:rPr>
               <w:t>file</w:t>
             </w:r>
@@ -2043,14 +2205,16 @@
               <w:rPr>
                 <w:rStyle w:val="Code"/>
                 <w:rFonts w:asciiTheme="minorHAnsi" w:hAnsiTheme="minorHAnsi" w:cstheme="minorHAnsi"/>
+                <w:sz w:val="8"/>
+                <w:szCs w:val="8"/>
               </w:rPr>
               <w:t xml:space="preserve"> in attached_evidence </w:t>
             </w:r>
             <w:r>
               <w:rPr>
                 <w:rFonts w:eastAsia="Times New Roman" w:cstheme="minorHAnsi"/>
-                <w:sz w:val="22"/>
-                <w:szCs w:val="22"/>
+                <w:sz w:val="10"/>
+                <w:szCs w:val="10"/>
                 <w:lang w:eastAsia="en-GB"/>
               </w:rPr>
               <w:t>%}</w:t>
@@ -2062,16 +2226,16 @@
               <w:textAlignment w:val="baseline"/>
               <w:rPr>
                 <w:rFonts w:eastAsia="Times New Roman" w:cstheme="minorHAnsi"/>
-                <w:sz w:val="22"/>
-                <w:szCs w:val="22"/>
+                <w:sz w:val="10"/>
+                <w:szCs w:val="10"/>
                 <w:lang w:eastAsia="en-GB"/>
               </w:rPr>
             </w:pPr>
             <w:r>
               <w:rPr>
                 <w:rFonts w:eastAsia="Times New Roman" w:cstheme="minorHAnsi"/>
-                <w:sz w:val="22"/>
-                <w:szCs w:val="22"/>
+                <w:sz w:val="10"/>
+                <w:szCs w:val="10"/>
                 <w:lang w:eastAsia="en-GB"/>
               </w:rPr>
               <w:t xml:space="preserve">{{ </w:t>
@@ -2080,14 +2244,16 @@
               <w:rPr>
                 <w:rStyle w:val="Code"/>
                 <w:rFonts w:asciiTheme="minorHAnsi" w:hAnsiTheme="minorHAnsi" w:cstheme="minorHAnsi"/>
+                <w:sz w:val="8"/>
+                <w:szCs w:val="8"/>
               </w:rPr>
               <w:t>file</w:t>
             </w:r>
             <w:r>
               <w:rPr>
                 <w:rFonts w:eastAsia="Times New Roman" w:cstheme="minorHAnsi"/>
-                <w:sz w:val="22"/>
-                <w:szCs w:val="22"/>
+                <w:sz w:val="10"/>
+                <w:szCs w:val="10"/>
                 <w:lang w:eastAsia="en-GB"/>
               </w:rPr>
               <w:t xml:space="preserve"> }}</w:t>
@@ -2099,16 +2265,16 @@
               <w:textAlignment w:val="baseline"/>
               <w:rPr>
                 <w:rFonts w:eastAsia="Times New Roman" w:cstheme="minorHAnsi"/>
-                <w:sz w:val="22"/>
-                <w:szCs w:val="22"/>
+                <w:sz w:val="10"/>
+                <w:szCs w:val="10"/>
                 <w:lang w:eastAsia="en-GB"/>
               </w:rPr>
             </w:pPr>
             <w:r>
               <w:rPr>
                 <w:rFonts w:eastAsia="Times New Roman" w:cstheme="minorHAnsi"/>
-                <w:sz w:val="22"/>
-                <w:szCs w:val="22"/>
+                <w:sz w:val="10"/>
+                <w:szCs w:val="10"/>
                 <w:lang w:eastAsia="en-GB"/>
               </w:rPr>
               <w:t xml:space="preserve">{%p </w:t>
@@ -2117,14 +2283,16 @@
               <w:rPr>
                 <w:rStyle w:val="Code"/>
                 <w:rFonts w:asciiTheme="minorHAnsi" w:hAnsiTheme="minorHAnsi" w:cstheme="minorHAnsi"/>
+                <w:sz w:val="8"/>
+                <w:szCs w:val="8"/>
               </w:rPr>
               <w:t>endfor</w:t>
             </w:r>
             <w:r>
               <w:rPr>
                 <w:rFonts w:eastAsia="Times New Roman" w:cstheme="minorHAnsi"/>
-                <w:sz w:val="22"/>
-                <w:szCs w:val="22"/>
+                <w:sz w:val="10"/>
+                <w:szCs w:val="10"/>
                 <w:lang w:eastAsia="en-GB"/>
               </w:rPr>
               <w:t xml:space="preserve"> %</w:t>
@@ -2132,8 +2300,8 @@
             <w:r>
               <w:rPr>
                 <w:rFonts w:eastAsia="Times New Roman" w:cstheme="minorHAnsi"/>
-                <w:sz w:val="22"/>
-                <w:szCs w:val="22"/>
+                <w:sz w:val="10"/>
+                <w:szCs w:val="10"/>
                 <w:lang w:eastAsia="en-GB"/>
               </w:rPr>
               <w:t>}</w:t>
@@ -2156,8 +2324,8 @@
                 <w:rStyle w:val="cp"/>
                 <w:rFonts w:cstheme="minorHAnsi"/>
                 <w:color w:val="B11414"/>
-                <w:sz w:val="22"/>
-                <w:szCs w:val="22"/>
+                <w:sz w:val="8"/>
+                <w:szCs w:val="8"/>
               </w:rPr>
               <w:t>{%</w:t>
             </w:r>
@@ -2165,8 +2333,8 @@
               <w:rPr>
                 <w:rFonts w:cstheme="minorHAnsi"/>
                 <w:color w:val="3E4349"/>
-                <w:sz w:val="22"/>
-                <w:szCs w:val="22"/>
+                <w:sz w:val="8"/>
+                <w:szCs w:val="8"/>
               </w:rPr>
               <w:t xml:space="preserve"> </w:t>
             </w:r>
@@ -2177,8 +2345,8 @@
                 <w:b/>
                 <w:bCs/>
                 <w:color w:val="B80000"/>
-                <w:sz w:val="22"/>
-                <w:szCs w:val="22"/>
+                <w:sz w:val="8"/>
+                <w:szCs w:val="8"/>
               </w:rPr>
               <w:t>endif</w:t>
             </w:r>
@@ -2186,8 +2354,8 @@
               <w:rPr>
                 <w:rFonts w:cstheme="minorHAnsi"/>
                 <w:color w:val="3E4349"/>
-                <w:sz w:val="22"/>
-                <w:szCs w:val="22"/>
+                <w:sz w:val="8"/>
+                <w:szCs w:val="8"/>
               </w:rPr>
               <w:t xml:space="preserve"> </w:t>
             </w:r>
@@ -2196,8 +2364,8 @@
                 <w:rStyle w:val="cp"/>
                 <w:rFonts w:cstheme="minorHAnsi"/>
                 <w:color w:val="B11414"/>
-                <w:sz w:val="22"/>
-                <w:szCs w:val="22"/>
+                <w:sz w:val="8"/>
+                <w:szCs w:val="8"/>
               </w:rPr>
               <w:t>%}</w:t>
             </w:r>
@@ -2388,7 +2556,29 @@
                 <w:szCs w:val="22"/>
                 <w:lang w:eastAsia="en-AU"/>
               </w:rPr>
-              <w:t xml:space="preserve"> selfsubmitted </w:t>
+              <w:t xml:space="preserve"> </w:t>
+            </w:r>
+            <w:proofErr w:type="spellStart"/>
+            <w:r>
+              <w:rPr>
+                <w:rFonts w:eastAsia="Times New Roman" w:cstheme="minorHAnsi"/>
+                <w:color w:val="3E4349"/>
+                <w:sz w:val="22"/>
+                <w:szCs w:val="22"/>
+                <w:lang w:eastAsia="en-AU"/>
+              </w:rPr>
+              <w:t>selfsubmitted</w:t>
+            </w:r>
+            <w:proofErr w:type="spellEnd"/>
+            <w:r>
+              <w:rPr>
+                <w:rFonts w:eastAsia="Times New Roman" w:cstheme="minorHAnsi"/>
+                <w:color w:val="3E4349"/>
+                <w:sz w:val="22"/>
+                <w:szCs w:val="22"/>
+                <w:lang w:eastAsia="en-AU"/>
+              </w:rPr>
+              <w:t xml:space="preserve"> </w:t>
             </w:r>
             <w:r>
               <w:rPr>
@@ -2469,6 +2659,7 @@
               </w:rPr>
               <w:t xml:space="preserve">{{ </w:t>
             </w:r>
+            <w:proofErr w:type="spellStart"/>
             <w:r>
               <w:rPr>
                 <w:rFonts w:cstheme="minorHAnsi"/>
@@ -2478,6 +2669,7 @@
               </w:rPr>
               <w:t>submitter.name.first</w:t>
             </w:r>
+            <w:proofErr w:type="spellEnd"/>
             <w:r>
               <w:rPr>
                 <w:rFonts w:eastAsia="Times New Roman" w:cstheme="minorHAnsi"/>
@@ -2505,6 +2697,7 @@
               </w:rPr>
               <w:t xml:space="preserve">{{ </w:t>
             </w:r>
+            <w:proofErr w:type="spellStart"/>
             <w:r>
               <w:rPr>
                 <w:rFonts w:cstheme="minorHAnsi"/>
@@ -2514,6 +2707,7 @@
               </w:rPr>
               <w:t>submitter.name.last</w:t>
             </w:r>
+            <w:proofErr w:type="spellEnd"/>
             <w:r>
               <w:rPr>
                 <w:rFonts w:eastAsia="Times New Roman" w:cstheme="minorHAnsi"/>
@@ -2687,7 +2881,29 @@
                 <w:szCs w:val="22"/>
                 <w:lang w:eastAsia="en-AU"/>
               </w:rPr>
-              <w:t xml:space="preserve"> selfsubmitted </w:t>
+              <w:t xml:space="preserve"> </w:t>
+            </w:r>
+            <w:proofErr w:type="spellStart"/>
+            <w:r>
+              <w:rPr>
+                <w:rFonts w:eastAsia="Times New Roman" w:cstheme="minorHAnsi"/>
+                <w:color w:val="3E4349"/>
+                <w:sz w:val="22"/>
+                <w:szCs w:val="22"/>
+                <w:lang w:eastAsia="en-AU"/>
+              </w:rPr>
+              <w:t>selfsubmitted</w:t>
+            </w:r>
+            <w:proofErr w:type="spellEnd"/>
+            <w:r>
+              <w:rPr>
+                <w:rFonts w:eastAsia="Times New Roman" w:cstheme="minorHAnsi"/>
+                <w:color w:val="3E4349"/>
+                <w:sz w:val="22"/>
+                <w:szCs w:val="22"/>
+                <w:lang w:eastAsia="en-AU"/>
+              </w:rPr>
+              <w:t xml:space="preserve"> </w:t>
             </w:r>
             <w:r>
               <w:rPr>
@@ -2768,14 +2984,25 @@
               </w:rPr>
               <w:t xml:space="preserve">{{ </w:t>
             </w:r>
-            <w:r>
-              <w:rPr>
-                <w:rFonts w:cstheme="minorHAnsi"/>
-                <w:sz w:val="22"/>
-                <w:szCs w:val="22"/>
-                <w:lang w:eastAsia="en-GB"/>
-              </w:rPr>
-              <w:t xml:space="preserve">who_is_submitter </w:t>
+            <w:proofErr w:type="spellStart"/>
+            <w:r>
+              <w:rPr>
+                <w:rFonts w:cstheme="minorHAnsi"/>
+                <w:sz w:val="22"/>
+                <w:szCs w:val="22"/>
+                <w:lang w:eastAsia="en-GB"/>
+              </w:rPr>
+              <w:t>who_is_submitter</w:t>
+            </w:r>
+            <w:proofErr w:type="spellEnd"/>
+            <w:r>
+              <w:rPr>
+                <w:rFonts w:cstheme="minorHAnsi"/>
+                <w:sz w:val="22"/>
+                <w:szCs w:val="22"/>
+                <w:lang w:eastAsia="en-GB"/>
+              </w:rPr>
+              <w:t xml:space="preserve"> </w:t>
             </w:r>
             <w:r>
               <w:rPr>
@@ -2876,12 +3103,7 @@
     <w:p>
       <w:pPr>
         <w:rPr>
-          <w:rStyle w:val="markedcontent"/>
           <w:rFonts w:cstheme="minorHAnsi"/>
-          <w:i/>
-          <w:iCs/>
-          <w:sz w:val="23"/>
-          <w:szCs w:val="23"/>
         </w:rPr>
       </w:pPr>
       <w:r>
@@ -2893,28 +3115,6 @@
           <w:sz w:val="23"/>
           <w:szCs w:val="23"/>
         </w:rPr>
-        <w:br w:type="page"/>
-      </w:r>
-    </w:p>
-    <w:p>
-      <w:pPr>
-        <w:rPr>
-          <w:rStyle w:val="markedcontent"/>
-          <w:rFonts w:cstheme="minorHAnsi"/>
-          <w:sz w:val="20"/>
-          <w:szCs w:val="20"/>
-        </w:rPr>
-      </w:pPr>
-      <w:r>
-        <w:rPr>
-          <w:rStyle w:val="markedcontent"/>
-          <w:rFonts w:cstheme="minorHAnsi"/>
-          <w:i/>
-          <w:iCs/>
-          <w:sz w:val="23"/>
-          <w:szCs w:val="23"/>
-        </w:rPr>
-        <w:lastRenderedPageBreak/>
         <w:t>Disclaimer: The user consents to providing the following information</w:t>
       </w:r>
       <w:r>
@@ -2926,12 +3126,17 @@
         </w:rPr>
         <w:t xml:space="preserve"> </w:t>
       </w:r>
-      <w:r>
+    </w:p>
+    <w:p>
+      <w:pPr>
         <w:rPr>
           <w:rFonts w:cstheme="minorHAnsi"/>
+          <w:color w:val="0563C1" w:themeColor="hyperlink"/>
+          <w:sz w:val="20"/>
+          <w:szCs w:val="20"/>
+          <w:u w:val="single"/>
         </w:rPr>
-        <w:br/>
-      </w:r>
+      </w:pPr>
       <w:r>
         <w:rPr>
           <w:rFonts w:cstheme="minorHAnsi"/>
@@ -2966,17 +3171,6 @@
           <w:t>https://forms.sa.gov.au/#/form/59964287ad9c5a332435b63f/app/613ab1264d43317950b665fb</w:t>
         </w:r>
       </w:hyperlink>
-    </w:p>
-    <w:p>
-      <w:pPr>
-        <w:pStyle w:val="Footer"/>
-        <w:rPr>
-          <w:rStyle w:val="markedcontent"/>
-          <w:rFonts w:cstheme="minorHAnsi"/>
-          <w:sz w:val="20"/>
-          <w:szCs w:val="20"/>
-        </w:rPr>
-      </w:pPr>
       <w:r>
         <w:rPr>
           <w:rFonts w:cstheme="minorHAnsi"/>
@@ -2992,27 +3186,7 @@
           <w:sz w:val="20"/>
           <w:szCs w:val="20"/>
         </w:rPr>
-        <w:t xml:space="preserve">If you require Mental Health </w:t>
-      </w:r>
-      <w:proofErr w:type="gramStart"/>
-      <w:r>
-        <w:rPr>
-          <w:rStyle w:val="markedcontent"/>
-          <w:rFonts w:cstheme="minorHAnsi"/>
-          <w:sz w:val="20"/>
-          <w:szCs w:val="20"/>
-        </w:rPr>
-        <w:t>Support</w:t>
-      </w:r>
-      <w:proofErr w:type="gramEnd"/>
-      <w:r>
-        <w:rPr>
-          <w:rStyle w:val="markedcontent"/>
-          <w:rFonts w:cstheme="minorHAnsi"/>
-          <w:sz w:val="20"/>
-          <w:szCs w:val="20"/>
-        </w:rPr>
-        <w:t xml:space="preserve"> you can contact: </w:t>
+        <w:t xml:space="preserve">If you require Mental Health Support you can contact: </w:t>
       </w:r>
       <w:r>
         <w:rPr>
@@ -3033,20 +3207,6 @@
           <w:t>https://www.beyondblue.org.au/get-support/get-immediate-support</w:t>
         </w:r>
       </w:hyperlink>
-    </w:p>
-    <w:p>
-      <w:pPr>
-        <w:pStyle w:val="Footer"/>
-        <w:rPr>
-          <w:rStyle w:val="markedcontent"/>
-          <w:rFonts w:ascii="Arial" w:hAnsi="Arial" w:cs="Arial"/>
-        </w:rPr>
-      </w:pPr>
-    </w:p>
-    <w:p>
-      <w:pPr>
-        <w:pStyle w:val="Footer"/>
-      </w:pPr>
     </w:p>
     <w:sectPr>
       <w:headerReference w:type="default" r:id="rId12"/>
@@ -3085,10 +3245,16 @@
     <w:pPr>
       <w:pStyle w:val="Footer"/>
       <w:jc w:val="center"/>
+      <w:rPr>
+        <w:sz w:val="22"/>
+        <w:szCs w:val="22"/>
+      </w:rPr>
     </w:pPr>
     <w:r>
       <w:rPr>
         <w:noProof/>
+        <w:sz w:val="22"/>
+        <w:szCs w:val="22"/>
         <w:lang w:eastAsia="en-AU"/>
       </w:rPr>
       <w:drawing>
@@ -3156,6 +3322,8 @@
     <w:r>
       <w:rPr>
         <w:noProof/>
+        <w:sz w:val="22"/>
+        <w:szCs w:val="22"/>
         <w:lang w:eastAsia="en-AU"/>
       </w:rPr>
       <w:drawing>
@@ -3219,7 +3387,43 @@
       </w:drawing>
     </w:r>
     <w:r>
-      <w:t>Date report generated: {{ format_date(today() ,format=’dd MMMM yyyy’ ) }}</w:t>
+      <w:rPr>
+        <w:sz w:val="22"/>
+        <w:szCs w:val="22"/>
+      </w:rPr>
+      <w:t xml:space="preserve">Date report generated: {{ </w:t>
+    </w:r>
+    <w:proofErr w:type="spellStart"/>
+    <w:r>
+      <w:rPr>
+        <w:sz w:val="22"/>
+        <w:szCs w:val="22"/>
+      </w:rPr>
+      <w:t>format_date</w:t>
+    </w:r>
+    <w:proofErr w:type="spellEnd"/>
+    <w:r>
+      <w:rPr>
+        <w:sz w:val="22"/>
+        <w:szCs w:val="22"/>
+      </w:rPr>
+      <w:t xml:space="preserve">(today() ,format=’dd MMMM </w:t>
+    </w:r>
+    <w:proofErr w:type="spellStart"/>
+    <w:r>
+      <w:rPr>
+        <w:sz w:val="22"/>
+        <w:szCs w:val="22"/>
+      </w:rPr>
+      <w:t>yyyy</w:t>
+    </w:r>
+    <w:proofErr w:type="spellEnd"/>
+    <w:r>
+      <w:rPr>
+        <w:sz w:val="22"/>
+        <w:szCs w:val="22"/>
+      </w:rPr>
+      <w:t>’ ) }}</w:t>
     </w:r>
   </w:p>
 </w:ftr>
@@ -4254,9 +4458,7 @@
 </file>
 
 <file path=customXml/item1.xml><?xml version="1.0" encoding="utf-8"?>
-<p:properties xmlns:p="http://schemas.microsoft.com/office/2006/metadata/properties" xmlns:xsi="http://www.w3.org/2001/XMLSchema-instance" xmlns:pc="http://schemas.microsoft.com/office/infopath/2007/PartnerControls">
-  <documentManagement/>
-</p:properties>
+<b:Sources xmlns:b="http://schemas.openxmlformats.org/officeDocument/2006/bibliography" xmlns="http://schemas.openxmlformats.org/officeDocument/2006/bibliography" SelectedStyle="/APASixthEditionOfficeOnline.xsl" StyleName="APA" Version="6"/>
 </file>
 
 <file path=customXml/item2.xml><?xml version="1.0" encoding="utf-8"?>
@@ -4438,7 +4640,9 @@
 </file>
 
 <file path=customXml/item3.xml><?xml version="1.0" encoding="utf-8"?>
-<b:Sources xmlns:b="http://schemas.openxmlformats.org/officeDocument/2006/bibliography" xmlns="http://schemas.openxmlformats.org/officeDocument/2006/bibliography" SelectedStyle="/APASixthEditionOfficeOnline.xsl" StyleName="APA" Version="6"/>
+<p:properties xmlns:p="http://schemas.microsoft.com/office/2006/metadata/properties" xmlns:xsi="http://www.w3.org/2001/XMLSchema-instance" xmlns:pc="http://schemas.microsoft.com/office/infopath/2007/PartnerControls">
+  <documentManagement/>
+</p:properties>
 </file>
 
 <file path=customXml/item4.xml><?xml version="1.0" encoding="utf-8"?>
@@ -4451,10 +4655,9 @@
 </file>
 
 <file path=customXml/itemProps1.xml><?xml version="1.0" encoding="utf-8"?>
-<ds:datastoreItem xmlns:ds="http://schemas.openxmlformats.org/officeDocument/2006/customXml" ds:itemID="{474C4C9B-989E-4A4C-BFD8-5412443A6C17}">
+<ds:datastoreItem xmlns:ds="http://schemas.openxmlformats.org/officeDocument/2006/customXml" ds:itemID="{A293997E-261F-4FB0-9B2B-9F4BA5BD5FB3}">
   <ds:schemaRefs>
-    <ds:schemaRef ds:uri="http://schemas.microsoft.com/office/2006/metadata/properties"/>
-    <ds:schemaRef ds:uri="http://schemas.microsoft.com/office/infopath/2007/PartnerControls"/>
+    <ds:schemaRef ds:uri="http://schemas.openxmlformats.org/officeDocument/2006/bibliography"/>
   </ds:schemaRefs>
 </ds:datastoreItem>
 </file>
@@ -4478,9 +4681,10 @@
 </file>
 
 <file path=customXml/itemProps3.xml><?xml version="1.0" encoding="utf-8"?>
-<ds:datastoreItem xmlns:ds="http://schemas.openxmlformats.org/officeDocument/2006/customXml" ds:itemID="{A293997E-261F-4FB0-9B2B-9F4BA5BD5FB3}">
+<ds:datastoreItem xmlns:ds="http://schemas.openxmlformats.org/officeDocument/2006/customXml" ds:itemID="{474C4C9B-989E-4A4C-BFD8-5412443A6C17}">
   <ds:schemaRefs>
-    <ds:schemaRef ds:uri="http://schemas.openxmlformats.org/officeDocument/2006/bibliography"/>
+    <ds:schemaRef ds:uri="http://schemas.microsoft.com/office/2006/metadata/properties"/>
+    <ds:schemaRef ds:uri="http://schemas.microsoft.com/office/infopath/2007/PartnerControls"/>
   </ds:schemaRefs>
 </ds:datastoreItem>
 </file>

</xml_diff>

<commit_message>
Multiple styling additions, wording fixes as per client request, added icons, improved review page
</commit_message>
<xml_diff>
--- a/docassemble/LLAW33012021S2FLN1/data/templates/Jinja.docx
+++ b/docassemble/LLAW33012021S2FLN1/data/templates/Jinja.docx
@@ -169,7 +169,6 @@
               </w:rPr>
               <w:t xml:space="preserve"> </w:t>
             </w:r>
-            <w:proofErr w:type="gramStart"/>
             <w:r>
               <w:rPr>
                 <w:rFonts w:eastAsia="Times New Roman" w:cstheme="minorHAnsi"/>
@@ -179,73 +178,23 @@
               </w:rPr>
               <w:t xml:space="preserve">{{ </w:t>
             </w:r>
-            <w:proofErr w:type="spellStart"/>
-            <w:r>
-              <w:rPr>
-                <w:rFonts w:eastAsia="Times New Roman" w:cstheme="minorHAnsi"/>
-                <w:sz w:val="22"/>
-                <w:szCs w:val="22"/>
-                <w:lang w:eastAsia="en-GB"/>
-              </w:rPr>
-              <w:t>refused_person.name</w:t>
-            </w:r>
-            <w:proofErr w:type="gramEnd"/>
-            <w:r>
-              <w:rPr>
-                <w:rFonts w:eastAsia="Times New Roman" w:cstheme="minorHAnsi"/>
-                <w:sz w:val="22"/>
-                <w:szCs w:val="22"/>
-                <w:lang w:eastAsia="en-GB"/>
-              </w:rPr>
-              <w:t>.first</w:t>
-            </w:r>
-            <w:proofErr w:type="spellEnd"/>
-            <w:r>
-              <w:rPr>
-                <w:rFonts w:eastAsia="Times New Roman" w:cstheme="minorHAnsi"/>
-                <w:sz w:val="22"/>
-                <w:szCs w:val="22"/>
-                <w:lang w:eastAsia="en-GB"/>
-              </w:rPr>
-              <w:t xml:space="preserve"> }} {{</w:t>
-            </w:r>
-            <w:r>
-              <w:rPr>
-                <w:rFonts w:eastAsia="Times New Roman" w:cstheme="minorHAnsi"/>
-                <w:sz w:val="22"/>
-                <w:szCs w:val="22"/>
-                <w:lang w:eastAsia="en-GB"/>
-              </w:rPr>
-              <w:t xml:space="preserve"> </w:t>
-            </w:r>
-            <w:proofErr w:type="spellStart"/>
-            <w:r>
-              <w:rPr>
-                <w:rFonts w:eastAsia="Times New Roman" w:cstheme="minorHAnsi"/>
-                <w:sz w:val="22"/>
-                <w:szCs w:val="22"/>
-                <w:lang w:eastAsia="en-GB"/>
-              </w:rPr>
-              <w:t>refused_person.name.last</w:t>
-            </w:r>
-            <w:proofErr w:type="spellEnd"/>
-            <w:r>
-              <w:rPr>
-                <w:rFonts w:eastAsia="Times New Roman" w:cstheme="minorHAnsi"/>
-                <w:sz w:val="22"/>
-                <w:szCs w:val="22"/>
-                <w:lang w:eastAsia="en-GB"/>
-              </w:rPr>
-              <w:t xml:space="preserve"> </w:t>
-            </w:r>
-            <w:r>
-              <w:rPr>
-                <w:rFonts w:eastAsia="Times New Roman" w:cstheme="minorHAnsi"/>
-                <w:sz w:val="22"/>
-                <w:szCs w:val="22"/>
-                <w:lang w:eastAsia="en-GB"/>
-              </w:rPr>
-              <w:t>}}</w:t>
+            <w:r>
+              <w:rPr>
+                <w:rFonts w:eastAsia="Times New Roman" w:cstheme="minorHAnsi"/>
+                <w:sz w:val="22"/>
+                <w:szCs w:val="22"/>
+                <w:lang w:eastAsia="en-GB"/>
+              </w:rPr>
+              <w:t>rp_name}</w:t>
+            </w:r>
+            <w:r>
+              <w:rPr>
+                <w:rFonts w:eastAsia="Times New Roman" w:cstheme="minorHAnsi"/>
+                <w:sz w:val="22"/>
+                <w:szCs w:val="22"/>
+                <w:lang w:eastAsia="en-GB"/>
+              </w:rPr>
+              <w:t>}</w:t>
             </w:r>
           </w:p>
         </w:tc>
@@ -324,7 +273,6 @@
               </w:rPr>
               <w:t xml:space="preserve">{{ </w:t>
             </w:r>
-            <w:proofErr w:type="spellStart"/>
             <w:r>
               <w:rPr>
                 <w:rFonts w:eastAsia="Times New Roman" w:cstheme="minorHAnsi"/>
@@ -334,7 +282,6 @@
               </w:rPr>
               <w:t>rp_phoneno</w:t>
             </w:r>
-            <w:proofErr w:type="spellEnd"/>
             <w:r>
               <w:rPr>
                 <w:rFonts w:eastAsia="Times New Roman" w:cstheme="minorHAnsi"/>
@@ -401,7 +348,6 @@
               </w:rPr>
               <w:t xml:space="preserve">{{ </w:t>
             </w:r>
-            <w:proofErr w:type="spellStart"/>
             <w:r>
               <w:rPr>
                 <w:rFonts w:eastAsia="Times New Roman" w:cstheme="minorHAnsi"/>
@@ -411,7 +357,6 @@
               </w:rPr>
               <w:t>refused_person.email</w:t>
             </w:r>
-            <w:proofErr w:type="spellEnd"/>
             <w:r>
               <w:rPr>
                 <w:rFonts w:eastAsia="Times New Roman" w:cstheme="minorHAnsi"/>
@@ -525,7 +470,6 @@
               </w:rPr>
               <w:t xml:space="preserve"> </w:t>
             </w:r>
-            <w:proofErr w:type="gramStart"/>
             <w:r>
               <w:rPr>
                 <w:rFonts w:cstheme="minorHAnsi"/>
@@ -534,50 +478,13 @@
               </w:rPr>
               <w:t xml:space="preserve">{{ </w:t>
             </w:r>
-            <w:proofErr w:type="spellStart"/>
-            <w:r>
-              <w:rPr>
-                <w:rFonts w:cstheme="minorHAnsi"/>
-                <w:sz w:val="22"/>
-                <w:szCs w:val="22"/>
-              </w:rPr>
-              <w:t>format</w:t>
-            </w:r>
-            <w:proofErr w:type="gramEnd"/>
-            <w:r>
-              <w:rPr>
-                <w:rFonts w:cstheme="minorHAnsi"/>
-                <w:sz w:val="22"/>
-                <w:szCs w:val="22"/>
-              </w:rPr>
-              <w:t>_date</w:t>
-            </w:r>
-            <w:proofErr w:type="spellEnd"/>
-            <w:r>
-              <w:rPr>
-                <w:rFonts w:cstheme="minorHAnsi"/>
-                <w:sz w:val="22"/>
-                <w:szCs w:val="22"/>
-              </w:rPr>
-              <w:t>(</w:t>
-            </w:r>
-            <w:proofErr w:type="spellStart"/>
-            <w:r>
-              <w:rPr>
-                <w:rFonts w:cstheme="minorHAnsi"/>
-                <w:sz w:val="22"/>
-                <w:szCs w:val="22"/>
-              </w:rPr>
-              <w:t>inc_date</w:t>
-            </w:r>
-            <w:proofErr w:type="spellEnd"/>
-            <w:r>
-              <w:rPr>
-                <w:rFonts w:cstheme="minorHAnsi"/>
-                <w:sz w:val="22"/>
-                <w:szCs w:val="22"/>
-              </w:rPr>
-              <w:t>, format=</w:t>
+            <w:r>
+              <w:rPr>
+                <w:rFonts w:cstheme="minorHAnsi"/>
+                <w:sz w:val="22"/>
+                <w:szCs w:val="22"/>
+              </w:rPr>
+              <w:t>format_date(inc_date, format=</w:t>
             </w:r>
             <w:r>
               <w:rPr>
@@ -593,18 +500,8 @@
                 <w:sz w:val="22"/>
                 <w:szCs w:val="22"/>
               </w:rPr>
-              <w:t xml:space="preserve">dd MMMM </w:t>
-            </w:r>
-            <w:proofErr w:type="spellStart"/>
-            <w:r>
-              <w:rPr>
-                <w:rFonts w:cstheme="minorHAnsi"/>
-                <w:sz w:val="22"/>
-                <w:szCs w:val="22"/>
-              </w:rPr>
-              <w:t>yyyy</w:t>
-            </w:r>
-            <w:proofErr w:type="spellEnd"/>
+              <w:t>dd MMMM yyyy</w:t>
+            </w:r>
             <w:r>
               <w:rPr>
                 <w:rFonts w:cstheme="minorHAnsi"/>
@@ -682,7 +579,6 @@
               </w:rPr>
               <w:t xml:space="preserve"> </w:t>
             </w:r>
-            <w:proofErr w:type="gramStart"/>
             <w:r>
               <w:rPr>
                 <w:rFonts w:eastAsia="Times New Roman" w:cstheme="minorHAnsi"/>
@@ -692,35 +588,41 @@
               </w:rPr>
               <w:t xml:space="preserve">{{ </w:t>
             </w:r>
-            <w:proofErr w:type="spellStart"/>
-            <w:r>
-              <w:rPr>
-                <w:rFonts w:eastAsia="Times New Roman" w:cstheme="minorHAnsi"/>
-                <w:sz w:val="22"/>
-                <w:szCs w:val="22"/>
-                <w:lang w:eastAsia="en-GB"/>
-              </w:rPr>
-              <w:t>inc</w:t>
-            </w:r>
-            <w:proofErr w:type="gramEnd"/>
-            <w:r>
-              <w:rPr>
-                <w:rFonts w:eastAsia="Times New Roman" w:cstheme="minorHAnsi"/>
-                <w:sz w:val="22"/>
-                <w:szCs w:val="22"/>
-                <w:lang w:eastAsia="en-GB"/>
-              </w:rPr>
-              <w:t>_time</w:t>
-            </w:r>
-            <w:proofErr w:type="spellEnd"/>
-            <w:r>
-              <w:rPr>
-                <w:rFonts w:eastAsia="Times New Roman" w:cstheme="minorHAnsi"/>
-                <w:sz w:val="22"/>
-                <w:szCs w:val="22"/>
-                <w:lang w:eastAsia="en-GB"/>
-              </w:rPr>
-              <w:t xml:space="preserve"> }}</w:t>
+            <w:r>
+              <w:rPr>
+                <w:rFonts w:eastAsia="Times New Roman" w:cstheme="minorHAnsi"/>
+                <w:sz w:val="22"/>
+                <w:szCs w:val="22"/>
+                <w:lang w:eastAsia="en-GB"/>
+              </w:rPr>
+              <w:t>inc_time</w:t>
+            </w:r>
+            <w:r>
+              <w:rPr>
+                <w:rFonts w:eastAsia="Times New Roman" w:cstheme="minorHAnsi"/>
+                <w:sz w:val="22"/>
+                <w:szCs w:val="22"/>
+                <w:lang w:eastAsia="en-GB"/>
+              </w:rPr>
+              <w:t xml:space="preserve"> </w:t>
+            </w:r>
+            <w:r>
+              <w:rPr>
+                <w:rFonts w:eastAsia="Times New Roman" w:cstheme="minorHAnsi"/>
+                <w:sz w:val="22"/>
+                <w:szCs w:val="22"/>
+                <w:lang w:eastAsia="en-GB"/>
+              </w:rPr>
+              <w:t>}}</w:t>
+            </w:r>
+            <w:r>
+              <w:rPr>
+                <w:rFonts w:eastAsia="Times New Roman" w:cstheme="minorHAnsi"/>
+                <w:sz w:val="22"/>
+                <w:szCs w:val="22"/>
+                <w:lang w:eastAsia="en-GB"/>
+              </w:rPr>
+              <w:t xml:space="preserve"> </w:t>
             </w:r>
           </w:p>
         </w:tc>
@@ -790,7 +692,6 @@
               </w:rPr>
               <w:t xml:space="preserve">{{ </w:t>
             </w:r>
-            <w:proofErr w:type="spellStart"/>
             <w:r>
               <w:rPr>
                 <w:rFonts w:eastAsia="Times New Roman" w:cstheme="minorHAnsi"/>
@@ -800,7 +701,6 @@
               </w:rPr>
               <w:t>eatery_Address</w:t>
             </w:r>
-            <w:proofErr w:type="spellEnd"/>
             <w:r>
               <w:rPr>
                 <w:rFonts w:eastAsia="Times New Roman" w:cstheme="minorHAnsi"/>
@@ -828,27 +728,7 @@
                 <w:szCs w:val="22"/>
                 <w:lang w:eastAsia="en-GB"/>
               </w:rPr>
-              <w:t xml:space="preserve">{{ </w:t>
-            </w:r>
-            <w:proofErr w:type="spellStart"/>
-            <w:r>
-              <w:rPr>
-                <w:rFonts w:eastAsia="Times New Roman" w:cstheme="minorHAnsi"/>
-                <w:sz w:val="22"/>
-                <w:szCs w:val="22"/>
-                <w:lang w:eastAsia="en-GB"/>
-              </w:rPr>
-              <w:t>eatery_Postcode</w:t>
-            </w:r>
-            <w:proofErr w:type="spellEnd"/>
-            <w:r>
-              <w:rPr>
-                <w:rFonts w:eastAsia="Times New Roman" w:cstheme="minorHAnsi"/>
-                <w:sz w:val="22"/>
-                <w:szCs w:val="22"/>
-                <w:lang w:eastAsia="en-GB"/>
-              </w:rPr>
-              <w:t xml:space="preserve"> }}</w:t>
+              <w:t>{{ eatery_Postcode }}</w:t>
             </w:r>
             <w:r>
               <w:rPr>
@@ -916,25 +796,14 @@
               </w:rPr>
               <w:t xml:space="preserve">{{ </w:t>
             </w:r>
-            <w:proofErr w:type="spellStart"/>
-            <w:r>
-              <w:rPr>
-                <w:rFonts w:eastAsia="Times New Roman" w:cstheme="minorHAnsi"/>
-                <w:sz w:val="22"/>
-                <w:szCs w:val="22"/>
-                <w:lang w:eastAsia="en-GB"/>
-              </w:rPr>
-              <w:t>eatery_StoreName</w:t>
-            </w:r>
-            <w:proofErr w:type="spellEnd"/>
-            <w:r>
-              <w:rPr>
-                <w:rFonts w:eastAsia="Times New Roman" w:cstheme="minorHAnsi"/>
-                <w:sz w:val="22"/>
-                <w:szCs w:val="22"/>
-                <w:lang w:eastAsia="en-GB"/>
-              </w:rPr>
-              <w:t xml:space="preserve"> </w:t>
+            <w:r>
+              <w:rPr>
+                <w:rFonts w:eastAsia="Times New Roman" w:cstheme="minorHAnsi"/>
+                <w:sz w:val="22"/>
+                <w:szCs w:val="22"/>
+                <w:lang w:eastAsia="en-GB"/>
+              </w:rPr>
+              <w:t xml:space="preserve">eatery_StoreName </w:t>
             </w:r>
             <w:r>
               <w:rPr>
@@ -1066,25 +935,14 @@
               </w:rPr>
               <w:t xml:space="preserve">not </w:t>
             </w:r>
-            <w:proofErr w:type="spellStart"/>
-            <w:r>
-              <w:rPr>
-                <w:rFonts w:eastAsia="Times New Roman" w:cstheme="minorHAnsi"/>
-                <w:sz w:val="22"/>
-                <w:szCs w:val="22"/>
-                <w:lang w:eastAsia="en-GB"/>
-              </w:rPr>
-              <w:t>staffRequestedPaperwork</w:t>
-            </w:r>
-            <w:proofErr w:type="spellEnd"/>
-            <w:r>
-              <w:rPr>
-                <w:rFonts w:eastAsia="Times New Roman" w:cstheme="minorHAnsi"/>
-                <w:sz w:val="22"/>
-                <w:szCs w:val="22"/>
-                <w:lang w:eastAsia="en-GB"/>
-              </w:rPr>
-              <w:t xml:space="preserve"> </w:t>
+            <w:r>
+              <w:rPr>
+                <w:rFonts w:eastAsia="Times New Roman" w:cstheme="minorHAnsi"/>
+                <w:sz w:val="22"/>
+                <w:szCs w:val="22"/>
+                <w:lang w:eastAsia="en-GB"/>
+              </w:rPr>
+              <w:t xml:space="preserve">staffRequestedPaperwork </w:t>
             </w:r>
             <w:r>
               <w:rPr>
@@ -1284,7 +1142,6 @@
               </w:rPr>
               <w:t xml:space="preserve"> </w:t>
             </w:r>
-            <w:proofErr w:type="spellStart"/>
             <w:r>
               <w:rPr>
                 <w:rFonts w:eastAsia="Times New Roman" w:cstheme="minorHAnsi"/>
@@ -1292,17 +1149,7 @@
                 <w:szCs w:val="22"/>
                 <w:lang w:val="en-US" w:eastAsia="en-GB"/>
               </w:rPr>
-              <w:t>IDWasShown</w:t>
-            </w:r>
-            <w:proofErr w:type="spellEnd"/>
-            <w:r>
-              <w:rPr>
-                <w:rFonts w:eastAsia="Times New Roman" w:cstheme="minorHAnsi"/>
-                <w:sz w:val="22"/>
-                <w:szCs w:val="22"/>
-                <w:lang w:val="en-US" w:eastAsia="en-GB"/>
-              </w:rPr>
-              <w:t xml:space="preserve"> </w:t>
+              <w:t xml:space="preserve">IDWasShown </w:t>
             </w:r>
             <w:r>
               <w:rPr>
@@ -1643,25 +1490,14 @@
               </w:rPr>
               <w:t xml:space="preserve"> </w:t>
             </w:r>
-            <w:proofErr w:type="spellStart"/>
-            <w:r>
-              <w:rPr>
-                <w:rFonts w:eastAsia="Times New Roman" w:cstheme="minorHAnsi"/>
-                <w:sz w:val="22"/>
-                <w:szCs w:val="22"/>
-                <w:lang w:eastAsia="en-GB"/>
-              </w:rPr>
-              <w:t>staffHasReason</w:t>
-            </w:r>
-            <w:proofErr w:type="spellEnd"/>
-            <w:r>
-              <w:rPr>
-                <w:rFonts w:eastAsia="Times New Roman" w:cstheme="minorHAnsi"/>
-                <w:sz w:val="22"/>
-                <w:szCs w:val="22"/>
-                <w:lang w:eastAsia="en-GB"/>
-              </w:rPr>
-              <w:t xml:space="preserve"> </w:t>
+            <w:r>
+              <w:rPr>
+                <w:rFonts w:eastAsia="Times New Roman" w:cstheme="minorHAnsi"/>
+                <w:sz w:val="22"/>
+                <w:szCs w:val="22"/>
+                <w:lang w:eastAsia="en-GB"/>
+              </w:rPr>
+              <w:t xml:space="preserve">staffHasReason </w:t>
             </w:r>
             <w:r>
               <w:rPr>
@@ -1847,27 +1683,7 @@
                 <w:szCs w:val="22"/>
                 <w:lang w:eastAsia="en-GB"/>
               </w:rPr>
-              <w:t xml:space="preserve">not </w:t>
-            </w:r>
-            <w:proofErr w:type="spellStart"/>
-            <w:r>
-              <w:rPr>
-                <w:rFonts w:eastAsia="Times New Roman" w:cstheme="minorHAnsi"/>
-                <w:sz w:val="22"/>
-                <w:szCs w:val="22"/>
-                <w:lang w:eastAsia="en-GB"/>
-              </w:rPr>
-              <w:t>staffReason</w:t>
-            </w:r>
-            <w:proofErr w:type="spellEnd"/>
-            <w:r>
-              <w:rPr>
-                <w:rFonts w:eastAsia="Times New Roman" w:cstheme="minorHAnsi"/>
-                <w:sz w:val="22"/>
-                <w:szCs w:val="22"/>
-                <w:lang w:eastAsia="en-GB"/>
-              </w:rPr>
-              <w:t xml:space="preserve"> == “N/A” </w:t>
+              <w:t xml:space="preserve">not staffReason == “N/A” </w:t>
             </w:r>
             <w:r>
               <w:rPr>
@@ -1958,7 +1774,6 @@
               </w:rPr>
               <w:t xml:space="preserve">{{ </w:t>
             </w:r>
-            <w:proofErr w:type="spellStart"/>
             <w:r>
               <w:rPr>
                 <w:rFonts w:eastAsia="Times New Roman" w:cstheme="minorHAnsi"/>
@@ -1968,7 +1783,6 @@
               </w:rPr>
               <w:t>staffReason</w:t>
             </w:r>
-            <w:proofErr w:type="spellEnd"/>
             <w:r>
               <w:rPr>
                 <w:rFonts w:eastAsia="Times New Roman" w:cstheme="minorHAnsi"/>
@@ -2079,29 +1893,7 @@
                 <w:szCs w:val="22"/>
                 <w:lang w:eastAsia="en-AU"/>
               </w:rPr>
-              <w:t xml:space="preserve"> </w:t>
-            </w:r>
-            <w:proofErr w:type="spellStart"/>
-            <w:r>
-              <w:rPr>
-                <w:rFonts w:eastAsia="Times New Roman" w:cstheme="minorHAnsi"/>
-                <w:color w:val="3E4349"/>
-                <w:sz w:val="22"/>
-                <w:szCs w:val="22"/>
-                <w:lang w:eastAsia="en-AU"/>
-              </w:rPr>
-              <w:t>attached_evidence</w:t>
-            </w:r>
-            <w:proofErr w:type="spellEnd"/>
-            <w:r>
-              <w:rPr>
-                <w:rFonts w:eastAsia="Times New Roman" w:cstheme="minorHAnsi"/>
-                <w:color w:val="3E4349"/>
-                <w:sz w:val="22"/>
-                <w:szCs w:val="22"/>
-                <w:lang w:eastAsia="en-AU"/>
-              </w:rPr>
-              <w:t xml:space="preserve"> </w:t>
+              <w:t xml:space="preserve"> attached_evidence </w:t>
             </w:r>
             <w:r>
               <w:rPr>
@@ -2556,29 +2348,7 @@
                 <w:szCs w:val="22"/>
                 <w:lang w:eastAsia="en-AU"/>
               </w:rPr>
-              <w:t xml:space="preserve"> </w:t>
-            </w:r>
-            <w:proofErr w:type="spellStart"/>
-            <w:r>
-              <w:rPr>
-                <w:rFonts w:eastAsia="Times New Roman" w:cstheme="minorHAnsi"/>
-                <w:color w:val="3E4349"/>
-                <w:sz w:val="22"/>
-                <w:szCs w:val="22"/>
-                <w:lang w:eastAsia="en-AU"/>
-              </w:rPr>
-              <w:t>selfsubmitted</w:t>
-            </w:r>
-            <w:proofErr w:type="spellEnd"/>
-            <w:r>
-              <w:rPr>
-                <w:rFonts w:eastAsia="Times New Roman" w:cstheme="minorHAnsi"/>
-                <w:color w:val="3E4349"/>
-                <w:sz w:val="22"/>
-                <w:szCs w:val="22"/>
-                <w:lang w:eastAsia="en-AU"/>
-              </w:rPr>
-              <w:t xml:space="preserve"> </w:t>
+              <w:t xml:space="preserve"> selfsubmitted </w:t>
             </w:r>
             <w:r>
               <w:rPr>
@@ -2659,72 +2429,59 @@
               </w:rPr>
               <w:t xml:space="preserve">{{ </w:t>
             </w:r>
-            <w:proofErr w:type="spellStart"/>
-            <w:r>
-              <w:rPr>
-                <w:rFonts w:cstheme="minorHAnsi"/>
-                <w:sz w:val="22"/>
-                <w:szCs w:val="22"/>
-                <w:lang w:eastAsia="en-GB"/>
-              </w:rPr>
-              <w:t>submitter.name.first</w:t>
-            </w:r>
-            <w:proofErr w:type="spellEnd"/>
-            <w:r>
-              <w:rPr>
-                <w:rFonts w:eastAsia="Times New Roman" w:cstheme="minorHAnsi"/>
-                <w:sz w:val="22"/>
-                <w:szCs w:val="22"/>
-                <w:lang w:eastAsia="en-GB"/>
-              </w:rPr>
-              <w:t xml:space="preserve"> }}</w:t>
-            </w:r>
-            <w:r>
-              <w:rPr>
-                <w:rFonts w:cstheme="minorHAnsi"/>
-                <w:sz w:val="22"/>
-                <w:szCs w:val="22"/>
-                <w:lang w:eastAsia="en-GB"/>
-              </w:rPr>
-              <w:t xml:space="preserve"> </w:t>
-            </w:r>
-            <w:r>
-              <w:rPr>
-                <w:rFonts w:eastAsia="Times New Roman" w:cstheme="minorHAnsi"/>
-                <w:sz w:val="22"/>
-                <w:szCs w:val="22"/>
-                <w:lang w:eastAsia="en-GB"/>
-              </w:rPr>
-              <w:t xml:space="preserve">{{ </w:t>
-            </w:r>
-            <w:proofErr w:type="spellStart"/>
-            <w:r>
-              <w:rPr>
-                <w:rFonts w:cstheme="minorHAnsi"/>
-                <w:sz w:val="22"/>
-                <w:szCs w:val="22"/>
-                <w:lang w:eastAsia="en-GB"/>
-              </w:rPr>
-              <w:t>submitter.name.last</w:t>
-            </w:r>
-            <w:proofErr w:type="spellEnd"/>
-            <w:r>
-              <w:rPr>
-                <w:rFonts w:eastAsia="Times New Roman" w:cstheme="minorHAnsi"/>
-                <w:sz w:val="22"/>
-                <w:szCs w:val="22"/>
-                <w:lang w:eastAsia="en-GB"/>
-              </w:rPr>
-              <w:t xml:space="preserve"> }}</w:t>
-            </w:r>
-            <w:r>
-              <w:rPr>
-                <w:rFonts w:cstheme="minorHAnsi"/>
-                <w:sz w:val="22"/>
-                <w:szCs w:val="22"/>
-                <w:lang w:eastAsia="en-GB"/>
-              </w:rPr>
-              <w:t xml:space="preserve"> </w:t>
+            <w:r>
+              <w:rPr>
+                <w:rFonts w:cstheme="minorHAnsi"/>
+                <w:sz w:val="22"/>
+                <w:szCs w:val="22"/>
+                <w:lang w:eastAsia="en-GB"/>
+              </w:rPr>
+              <w:t>s_fname</w:t>
+            </w:r>
+            <w:r>
+              <w:rPr>
+                <w:rFonts w:cstheme="minorHAnsi"/>
+                <w:sz w:val="22"/>
+                <w:szCs w:val="22"/>
+                <w:lang w:eastAsia="en-GB"/>
+              </w:rPr>
+              <w:t xml:space="preserve"> </w:t>
+            </w:r>
+            <w:r>
+              <w:rPr>
+                <w:rFonts w:cstheme="minorHAnsi"/>
+                <w:sz w:val="22"/>
+                <w:szCs w:val="22"/>
+                <w:lang w:eastAsia="en-GB"/>
+              </w:rPr>
+              <w:t xml:space="preserve"> </w:t>
+            </w:r>
+            <w:r>
+              <w:rPr>
+                <w:rFonts w:eastAsia="Times New Roman" w:cstheme="minorHAnsi"/>
+                <w:sz w:val="22"/>
+                <w:szCs w:val="22"/>
+                <w:lang w:eastAsia="en-GB"/>
+              </w:rPr>
+              <w:t>}}</w:t>
+            </w:r>
+            <w:r>
+              <w:rPr>
+                <w:rFonts w:eastAsia="Times New Roman" w:cstheme="minorHAnsi"/>
+                <w:sz w:val="22"/>
+                <w:szCs w:val="22"/>
+                <w:lang w:eastAsia="en-GB"/>
+              </w:rPr>
+              <w:t xml:space="preserve"> </w:t>
+            </w:r>
+            <w:r>
+              <w:rPr>
+                <w:rFonts w:eastAsia="Times New Roman" w:cstheme="minorHAnsi"/>
+                <w:sz w:val="22"/>
+                <w:szCs w:val="22"/>
+                <w:lang w:eastAsia="en-GB"/>
+              </w:rPr>
+              <w:t>{{s_lname}}</w:t>
             </w:r>
             <w:r>
               <w:rPr>
@@ -2881,29 +2638,7 @@
                 <w:szCs w:val="22"/>
                 <w:lang w:eastAsia="en-AU"/>
               </w:rPr>
-              <w:t xml:space="preserve"> </w:t>
-            </w:r>
-            <w:proofErr w:type="spellStart"/>
-            <w:r>
-              <w:rPr>
-                <w:rFonts w:eastAsia="Times New Roman" w:cstheme="minorHAnsi"/>
-                <w:color w:val="3E4349"/>
-                <w:sz w:val="22"/>
-                <w:szCs w:val="22"/>
-                <w:lang w:eastAsia="en-AU"/>
-              </w:rPr>
-              <w:t>selfsubmitted</w:t>
-            </w:r>
-            <w:proofErr w:type="spellEnd"/>
-            <w:r>
-              <w:rPr>
-                <w:rFonts w:eastAsia="Times New Roman" w:cstheme="minorHAnsi"/>
-                <w:color w:val="3E4349"/>
-                <w:sz w:val="22"/>
-                <w:szCs w:val="22"/>
-                <w:lang w:eastAsia="en-AU"/>
-              </w:rPr>
-              <w:t xml:space="preserve"> </w:t>
+              <w:t xml:space="preserve"> selfsubmitted </w:t>
             </w:r>
             <w:r>
               <w:rPr>
@@ -2984,25 +2719,14 @@
               </w:rPr>
               <w:t xml:space="preserve">{{ </w:t>
             </w:r>
-            <w:proofErr w:type="spellStart"/>
-            <w:r>
-              <w:rPr>
-                <w:rFonts w:cstheme="minorHAnsi"/>
-                <w:sz w:val="22"/>
-                <w:szCs w:val="22"/>
-                <w:lang w:eastAsia="en-GB"/>
-              </w:rPr>
-              <w:t>who_is_submitter</w:t>
-            </w:r>
-            <w:proofErr w:type="spellEnd"/>
-            <w:r>
-              <w:rPr>
-                <w:rFonts w:cstheme="minorHAnsi"/>
-                <w:sz w:val="22"/>
-                <w:szCs w:val="22"/>
-                <w:lang w:eastAsia="en-GB"/>
-              </w:rPr>
-              <w:t xml:space="preserve"> </w:t>
+            <w:r>
+              <w:rPr>
+                <w:rFonts w:cstheme="minorHAnsi"/>
+                <w:sz w:val="22"/>
+                <w:szCs w:val="22"/>
+                <w:lang w:eastAsia="en-GB"/>
+              </w:rPr>
+              <w:t xml:space="preserve">who_is_submitter </w:t>
             </w:r>
             <w:r>
               <w:rPr>
@@ -3391,39 +3115,7 @@
         <w:sz w:val="22"/>
         <w:szCs w:val="22"/>
       </w:rPr>
-      <w:t xml:space="preserve">Date report generated: {{ </w:t>
-    </w:r>
-    <w:proofErr w:type="spellStart"/>
-    <w:r>
-      <w:rPr>
-        <w:sz w:val="22"/>
-        <w:szCs w:val="22"/>
-      </w:rPr>
-      <w:t>format_date</w:t>
-    </w:r>
-    <w:proofErr w:type="spellEnd"/>
-    <w:r>
-      <w:rPr>
-        <w:sz w:val="22"/>
-        <w:szCs w:val="22"/>
-      </w:rPr>
-      <w:t xml:space="preserve">(today() ,format=’dd MMMM </w:t>
-    </w:r>
-    <w:proofErr w:type="spellStart"/>
-    <w:r>
-      <w:rPr>
-        <w:sz w:val="22"/>
-        <w:szCs w:val="22"/>
-      </w:rPr>
-      <w:t>yyyy</w:t>
-    </w:r>
-    <w:proofErr w:type="spellEnd"/>
-    <w:r>
-      <w:rPr>
-        <w:sz w:val="22"/>
-        <w:szCs w:val="22"/>
-      </w:rPr>
-      <w:t>’ ) }}</w:t>
+      <w:t>Date report generated: {{ format_date(today() ,format=’dd MMMM yyyy’ ) }}</w:t>
     </w:r>
   </w:p>
 </w:ftr>
@@ -4458,7 +4150,9 @@
 </file>
 
 <file path=customXml/item1.xml><?xml version="1.0" encoding="utf-8"?>
-<b:Sources xmlns:b="http://schemas.openxmlformats.org/officeDocument/2006/bibliography" xmlns="http://schemas.openxmlformats.org/officeDocument/2006/bibliography" SelectedStyle="/APASixthEditionOfficeOnline.xsl" StyleName="APA" Version="6"/>
+<p:properties xmlns:p="http://schemas.microsoft.com/office/2006/metadata/properties" xmlns:xsi="http://www.w3.org/2001/XMLSchema-instance" xmlns:pc="http://schemas.microsoft.com/office/infopath/2007/PartnerControls">
+  <documentManagement/>
+</p:properties>
 </file>
 
 <file path=customXml/item2.xml><?xml version="1.0" encoding="utf-8"?>
@@ -4640,9 +4334,7 @@
 </file>
 
 <file path=customXml/item3.xml><?xml version="1.0" encoding="utf-8"?>
-<p:properties xmlns:p="http://schemas.microsoft.com/office/2006/metadata/properties" xmlns:xsi="http://www.w3.org/2001/XMLSchema-instance" xmlns:pc="http://schemas.microsoft.com/office/infopath/2007/PartnerControls">
-  <documentManagement/>
-</p:properties>
+<b:Sources xmlns:b="http://schemas.openxmlformats.org/officeDocument/2006/bibliography" xmlns="http://schemas.openxmlformats.org/officeDocument/2006/bibliography" SelectedStyle="/APASixthEditionOfficeOnline.xsl" StyleName="APA" Version="6"/>
 </file>
 
 <file path=customXml/item4.xml><?xml version="1.0" encoding="utf-8"?>
@@ -4655,9 +4347,10 @@
 </file>
 
 <file path=customXml/itemProps1.xml><?xml version="1.0" encoding="utf-8"?>
-<ds:datastoreItem xmlns:ds="http://schemas.openxmlformats.org/officeDocument/2006/customXml" ds:itemID="{A293997E-261F-4FB0-9B2B-9F4BA5BD5FB3}">
+<ds:datastoreItem xmlns:ds="http://schemas.openxmlformats.org/officeDocument/2006/customXml" ds:itemID="{474C4C9B-989E-4A4C-BFD8-5412443A6C17}">
   <ds:schemaRefs>
-    <ds:schemaRef ds:uri="http://schemas.openxmlformats.org/officeDocument/2006/bibliography"/>
+    <ds:schemaRef ds:uri="http://schemas.microsoft.com/office/2006/metadata/properties"/>
+    <ds:schemaRef ds:uri="http://schemas.microsoft.com/office/infopath/2007/PartnerControls"/>
   </ds:schemaRefs>
 </ds:datastoreItem>
 </file>
@@ -4681,10 +4374,9 @@
 </file>
 
 <file path=customXml/itemProps3.xml><?xml version="1.0" encoding="utf-8"?>
-<ds:datastoreItem xmlns:ds="http://schemas.openxmlformats.org/officeDocument/2006/customXml" ds:itemID="{474C4C9B-989E-4A4C-BFD8-5412443A6C17}">
+<ds:datastoreItem xmlns:ds="http://schemas.openxmlformats.org/officeDocument/2006/customXml" ds:itemID="{A293997E-261F-4FB0-9B2B-9F4BA5BD5FB3}">
   <ds:schemaRefs>
-    <ds:schemaRef ds:uri="http://schemas.microsoft.com/office/2006/metadata/properties"/>
-    <ds:schemaRef ds:uri="http://schemas.microsoft.com/office/infopath/2007/PartnerControls"/>
+    <ds:schemaRef ds:uri="http://schemas.openxmlformats.org/officeDocument/2006/bibliography"/>
   </ds:schemaRefs>
 </ds:datastoreItem>
 </file>

</xml_diff>

<commit_message>
Updated report to include footnotes, updated size of paw rights logo, minor styling changes
</commit_message>
<xml_diff>
--- a/docassemble/LLAW33012021S2FLN1/data/templates/Jinja.docx
+++ b/docassemble/LLAW33012021S2FLN1/data/templates/Jinja.docx
@@ -4,28 +4,115 @@
   <w:body>
     <w:p>
       <w:pPr>
-        <w:pStyle w:val="paragraph"/>
-        <w:spacing w:after="120" w:afterAutospacing="0"/>
+        <w:spacing w:after="120"/>
         <w:jc w:val="center"/>
-        <w:textAlignment w:val="baseline"/>
         <w:rPr>
-          <w:rFonts w:asciiTheme="minorHAnsi" w:hAnsiTheme="minorHAnsi" w:cstheme="minorHAnsi"/>
-          <w:bCs/>
+          <w:rFonts w:eastAsia="Times New Roman" w:cs="Arial"/>
+          <w:color w:val="000000"/>
+          <w:sz w:val="4"/>
+          <w:szCs w:val="4"/>
+          <w:lang w:eastAsia="en-GB"/>
+        </w:rPr>
+      </w:pPr>
+    </w:p>
+    <w:p>
+      <w:pPr>
+        <w:spacing w:after="120"/>
+        <w:jc w:val="center"/>
+        <w:rPr>
+          <w:rStyle w:val="normaltextrun"/>
+          <w:rFonts w:eastAsia="Times New Roman" w:cs="Arial"/>
+          <w:color w:val="000000"/>
           <w:sz w:val="22"/>
           <w:szCs w:val="22"/>
-          <w:lang w:val="en-US"/>
+          <w:lang w:eastAsia="en-GB"/>
         </w:rPr>
       </w:pPr>
       <w:r>
         <w:rPr>
-          <w:rStyle w:val="normaltextrun"/>
-          <w:rFonts w:asciiTheme="minorHAnsi" w:hAnsiTheme="minorHAnsi" w:cstheme="minorHAnsi"/>
-          <w:bCs/>
+          <w:rFonts w:eastAsia="Times New Roman" w:cs="Arial"/>
+          <w:color w:val="000000"/>
           <w:sz w:val="22"/>
           <w:szCs w:val="22"/>
-          <w:lang w:val="en-US"/>
+          <w:lang w:eastAsia="en-GB"/>
         </w:rPr>
-        <w:t>This form has been filled out to report the wrongful refusal of an individual attempting to attend a restaurant while accompanied by an assistance animal.</w:t>
+        <w:t xml:space="preserve">This form has been filled out on the basis of the </w:t>
+      </w:r>
+      <w:r>
+        <w:rPr>
+          <w:rFonts w:eastAsia="Times New Roman" w:cs="Arial"/>
+          <w:i/>
+          <w:iCs/>
+          <w:color w:val="000000"/>
+          <w:sz w:val="22"/>
+          <w:szCs w:val="22"/>
+          <w:lang w:eastAsia="en-GB"/>
+        </w:rPr>
+        <w:t xml:space="preserve">Disability Discrimination Act 1992 </w:t>
+      </w:r>
+      <w:r>
+        <w:rPr>
+          <w:rFonts w:eastAsia="Times New Roman" w:cs="Arial"/>
+          <w:color w:val="000000"/>
+          <w:sz w:val="22"/>
+          <w:szCs w:val="22"/>
+          <w:lang w:eastAsia="en-GB"/>
+        </w:rPr>
+        <w:t>(</w:t>
+      </w:r>
+      <w:proofErr w:type="spellStart"/>
+      <w:r>
+        <w:rPr>
+          <w:rFonts w:eastAsia="Times New Roman" w:cs="Arial"/>
+          <w:color w:val="000000"/>
+          <w:sz w:val="22"/>
+          <w:szCs w:val="22"/>
+          <w:lang w:eastAsia="en-GB"/>
+        </w:rPr>
+        <w:t>Cth</w:t>
+      </w:r>
+      <w:proofErr w:type="spellEnd"/>
+      <w:r>
+        <w:rPr>
+          <w:rFonts w:eastAsia="Times New Roman" w:cs="Arial"/>
+          <w:color w:val="000000"/>
+          <w:sz w:val="22"/>
+          <w:szCs w:val="22"/>
+          <w:lang w:eastAsia="en-GB"/>
+        </w:rPr>
+        <w:t>) and the equivalent South Australian legislation.</w:t>
+      </w:r>
+      <w:r>
+        <w:rPr>
+          <w:rStyle w:val="FootnoteReference"/>
+          <w:rFonts w:eastAsia="Times New Roman" w:cs="Arial"/>
+          <w:color w:val="000000"/>
+          <w:sz w:val="22"/>
+          <w:szCs w:val="22"/>
+          <w:lang w:eastAsia="en-GB"/>
+        </w:rPr>
+        <w:footnoteReference w:id="1"/>
+      </w:r>
+      <w:r>
+        <w:rPr>
+          <w:rFonts w:eastAsia="Times New Roman" w:cs="Arial"/>
+          <w:color w:val="000000"/>
+          <w:sz w:val="22"/>
+          <w:szCs w:val="22"/>
+          <w:lang w:eastAsia="en-GB"/>
+        </w:rPr>
+        <w:t xml:space="preserve"> This PDF can be used to report any wrongful refusal of an individual attempting to attend a food and drink Premises while accompanied by an assistance animal.</w:t>
+      </w:r>
+      <w:r>
+        <w:rPr>
+          <w:rStyle w:val="FootnoteReference"/>
+          <w:rFonts w:eastAsia="Times New Roman" w:cs="Arial"/>
+          <w:color w:val="000000"/>
+          <w:sz w:val="22"/>
+          <w:szCs w:val="22"/>
+          <w:lang w:eastAsia="en-GB"/>
+        </w:rPr>
+        <w:footnoteReference w:id="2"/>
       </w:r>
     </w:p>
     <w:p>
@@ -68,6 +155,7 @@
     <w:tbl>
       <w:tblPr>
         <w:tblW w:w="9206" w:type="dxa"/>
+        <w:tblInd w:w="624" w:type="dxa"/>
         <w:tblBorders>
           <w:top w:val="outset" w:sz="6" w:space="0" w:color="auto"/>
           <w:left w:val="outset" w:sz="6" w:space="0" w:color="auto"/>
@@ -169,6 +257,7 @@
               </w:rPr>
               <w:t xml:space="preserve"> </w:t>
             </w:r>
+            <w:proofErr w:type="gramStart"/>
             <w:r>
               <w:rPr>
                 <w:rFonts w:eastAsia="Times New Roman" w:cstheme="minorHAnsi"/>
@@ -178,14 +267,35 @@
               </w:rPr>
               <w:t xml:space="preserve">{{ </w:t>
             </w:r>
-            <w:r>
-              <w:rPr>
-                <w:rFonts w:eastAsia="Times New Roman" w:cstheme="minorHAnsi"/>
-                <w:sz w:val="22"/>
-                <w:szCs w:val="22"/>
-                <w:lang w:eastAsia="en-GB"/>
-              </w:rPr>
-              <w:t>rp_name}</w:t>
+            <w:proofErr w:type="spellStart"/>
+            <w:r>
+              <w:rPr>
+                <w:rFonts w:eastAsia="Times New Roman" w:cstheme="minorHAnsi"/>
+                <w:sz w:val="22"/>
+                <w:szCs w:val="22"/>
+                <w:lang w:eastAsia="en-GB"/>
+              </w:rPr>
+              <w:t>rp</w:t>
+            </w:r>
+            <w:proofErr w:type="gramEnd"/>
+            <w:r>
+              <w:rPr>
+                <w:rFonts w:eastAsia="Times New Roman" w:cstheme="minorHAnsi"/>
+                <w:sz w:val="22"/>
+                <w:szCs w:val="22"/>
+                <w:lang w:eastAsia="en-GB"/>
+              </w:rPr>
+              <w:t>_name</w:t>
+            </w:r>
+            <w:proofErr w:type="spellEnd"/>
+            <w:r>
+              <w:rPr>
+                <w:rFonts w:eastAsia="Times New Roman" w:cstheme="minorHAnsi"/>
+                <w:sz w:val="22"/>
+                <w:szCs w:val="22"/>
+                <w:lang w:eastAsia="en-GB"/>
+              </w:rPr>
+              <w:t>}</w:t>
             </w:r>
             <w:r>
               <w:rPr>
@@ -273,6 +383,7 @@
               </w:rPr>
               <w:t xml:space="preserve">{{ </w:t>
             </w:r>
+            <w:proofErr w:type="spellStart"/>
             <w:r>
               <w:rPr>
                 <w:rFonts w:eastAsia="Times New Roman" w:cstheme="minorHAnsi"/>
@@ -282,6 +393,7 @@
               </w:rPr>
               <w:t>rp_phoneno</w:t>
             </w:r>
+            <w:proofErr w:type="spellEnd"/>
             <w:r>
               <w:rPr>
                 <w:rFonts w:eastAsia="Times New Roman" w:cstheme="minorHAnsi"/>
@@ -348,6 +460,7 @@
               </w:rPr>
               <w:t xml:space="preserve">{{ </w:t>
             </w:r>
+            <w:proofErr w:type="spellStart"/>
             <w:r>
               <w:rPr>
                 <w:rFonts w:eastAsia="Times New Roman" w:cstheme="minorHAnsi"/>
@@ -357,6 +470,7 @@
               </w:rPr>
               <w:t>refused_person.email</w:t>
             </w:r>
+            <w:proofErr w:type="spellEnd"/>
             <w:r>
               <w:rPr>
                 <w:rFonts w:eastAsia="Times New Roman" w:cstheme="minorHAnsi"/>
@@ -382,6 +496,7 @@
     <w:tbl>
       <w:tblPr>
         <w:tblW w:w="9206" w:type="dxa"/>
+        <w:tblInd w:w="624" w:type="dxa"/>
         <w:tblBorders>
           <w:top w:val="outset" w:sz="6" w:space="0" w:color="auto"/>
           <w:left w:val="outset" w:sz="6" w:space="0" w:color="auto"/>
@@ -470,6 +585,7 @@
               </w:rPr>
               <w:t xml:space="preserve"> </w:t>
             </w:r>
+            <w:proofErr w:type="gramStart"/>
             <w:r>
               <w:rPr>
                 <w:rFonts w:cstheme="minorHAnsi"/>
@@ -478,13 +594,50 @@
               </w:rPr>
               <w:t xml:space="preserve">{{ </w:t>
             </w:r>
-            <w:r>
-              <w:rPr>
-                <w:rFonts w:cstheme="minorHAnsi"/>
-                <w:sz w:val="22"/>
-                <w:szCs w:val="22"/>
-              </w:rPr>
-              <w:t>format_date(inc_date, format=</w:t>
+            <w:proofErr w:type="spellStart"/>
+            <w:r>
+              <w:rPr>
+                <w:rFonts w:cstheme="minorHAnsi"/>
+                <w:sz w:val="22"/>
+                <w:szCs w:val="22"/>
+              </w:rPr>
+              <w:t>format</w:t>
+            </w:r>
+            <w:proofErr w:type="gramEnd"/>
+            <w:r>
+              <w:rPr>
+                <w:rFonts w:cstheme="minorHAnsi"/>
+                <w:sz w:val="22"/>
+                <w:szCs w:val="22"/>
+              </w:rPr>
+              <w:t>_date</w:t>
+            </w:r>
+            <w:proofErr w:type="spellEnd"/>
+            <w:r>
+              <w:rPr>
+                <w:rFonts w:cstheme="minorHAnsi"/>
+                <w:sz w:val="22"/>
+                <w:szCs w:val="22"/>
+              </w:rPr>
+              <w:t>(</w:t>
+            </w:r>
+            <w:proofErr w:type="spellStart"/>
+            <w:r>
+              <w:rPr>
+                <w:rFonts w:cstheme="minorHAnsi"/>
+                <w:sz w:val="22"/>
+                <w:szCs w:val="22"/>
+              </w:rPr>
+              <w:t>inc_date</w:t>
+            </w:r>
+            <w:proofErr w:type="spellEnd"/>
+            <w:r>
+              <w:rPr>
+                <w:rFonts w:cstheme="minorHAnsi"/>
+                <w:sz w:val="22"/>
+                <w:szCs w:val="22"/>
+              </w:rPr>
+              <w:t>, format=</w:t>
             </w:r>
             <w:r>
               <w:rPr>
@@ -500,8 +653,18 @@
                 <w:sz w:val="22"/>
                 <w:szCs w:val="22"/>
               </w:rPr>
-              <w:t>dd MMMM yyyy</w:t>
-            </w:r>
+              <w:t xml:space="preserve">dd MMMM </w:t>
+            </w:r>
+            <w:proofErr w:type="spellStart"/>
+            <w:r>
+              <w:rPr>
+                <w:rFonts w:cstheme="minorHAnsi"/>
+                <w:sz w:val="22"/>
+                <w:szCs w:val="22"/>
+              </w:rPr>
+              <w:t>yyyy</w:t>
+            </w:r>
+            <w:proofErr w:type="spellEnd"/>
             <w:r>
               <w:rPr>
                 <w:rFonts w:cstheme="minorHAnsi"/>
@@ -579,6 +742,7 @@
               </w:rPr>
               <w:t xml:space="preserve"> </w:t>
             </w:r>
+            <w:proofErr w:type="gramStart"/>
             <w:r>
               <w:rPr>
                 <w:rFonts w:eastAsia="Times New Roman" w:cstheme="minorHAnsi"/>
@@ -588,15 +752,27 @@
               </w:rPr>
               <w:t xml:space="preserve">{{ </w:t>
             </w:r>
-            <w:r>
-              <w:rPr>
-                <w:rFonts w:eastAsia="Times New Roman" w:cstheme="minorHAnsi"/>
-                <w:sz w:val="22"/>
-                <w:szCs w:val="22"/>
-                <w:lang w:eastAsia="en-GB"/>
-              </w:rPr>
-              <w:t>inc_time</w:t>
-            </w:r>
+            <w:proofErr w:type="spellStart"/>
+            <w:r>
+              <w:rPr>
+                <w:rFonts w:eastAsia="Times New Roman" w:cstheme="minorHAnsi"/>
+                <w:sz w:val="22"/>
+                <w:szCs w:val="22"/>
+                <w:lang w:eastAsia="en-GB"/>
+              </w:rPr>
+              <w:t>inc</w:t>
+            </w:r>
+            <w:proofErr w:type="gramEnd"/>
+            <w:r>
+              <w:rPr>
+                <w:rFonts w:eastAsia="Times New Roman" w:cstheme="minorHAnsi"/>
+                <w:sz w:val="22"/>
+                <w:szCs w:val="22"/>
+                <w:lang w:eastAsia="en-GB"/>
+              </w:rPr>
+              <w:t>_time</w:t>
+            </w:r>
+            <w:proofErr w:type="spellEnd"/>
             <w:r>
               <w:rPr>
                 <w:rFonts w:eastAsia="Times New Roman" w:cstheme="minorHAnsi"/>
@@ -692,6 +868,7 @@
               </w:rPr>
               <w:t xml:space="preserve">{{ </w:t>
             </w:r>
+            <w:proofErr w:type="spellStart"/>
             <w:r>
               <w:rPr>
                 <w:rFonts w:eastAsia="Times New Roman" w:cstheme="minorHAnsi"/>
@@ -701,6 +878,7 @@
               </w:rPr>
               <w:t>eatery_Address</w:t>
             </w:r>
+            <w:proofErr w:type="spellEnd"/>
             <w:r>
               <w:rPr>
                 <w:rFonts w:eastAsia="Times New Roman" w:cstheme="minorHAnsi"/>
@@ -728,7 +906,27 @@
                 <w:szCs w:val="22"/>
                 <w:lang w:eastAsia="en-GB"/>
               </w:rPr>
-              <w:t>{{ eatery_Postcode }}</w:t>
+              <w:t xml:space="preserve">{{ </w:t>
+            </w:r>
+            <w:proofErr w:type="spellStart"/>
+            <w:r>
+              <w:rPr>
+                <w:rFonts w:eastAsia="Times New Roman" w:cstheme="minorHAnsi"/>
+                <w:sz w:val="22"/>
+                <w:szCs w:val="22"/>
+                <w:lang w:eastAsia="en-GB"/>
+              </w:rPr>
+              <w:t>eatery_Postcode</w:t>
+            </w:r>
+            <w:proofErr w:type="spellEnd"/>
+            <w:r>
+              <w:rPr>
+                <w:rFonts w:eastAsia="Times New Roman" w:cstheme="minorHAnsi"/>
+                <w:sz w:val="22"/>
+                <w:szCs w:val="22"/>
+                <w:lang w:eastAsia="en-GB"/>
+              </w:rPr>
+              <w:t xml:space="preserve"> }}</w:t>
             </w:r>
             <w:r>
               <w:rPr>
@@ -796,14 +994,25 @@
               </w:rPr>
               <w:t xml:space="preserve">{{ </w:t>
             </w:r>
-            <w:r>
-              <w:rPr>
-                <w:rFonts w:eastAsia="Times New Roman" w:cstheme="minorHAnsi"/>
-                <w:sz w:val="22"/>
-                <w:szCs w:val="22"/>
-                <w:lang w:eastAsia="en-GB"/>
-              </w:rPr>
-              <w:t xml:space="preserve">eatery_StoreName </w:t>
+            <w:proofErr w:type="spellStart"/>
+            <w:r>
+              <w:rPr>
+                <w:rFonts w:eastAsia="Times New Roman" w:cstheme="minorHAnsi"/>
+                <w:sz w:val="22"/>
+                <w:szCs w:val="22"/>
+                <w:lang w:eastAsia="en-GB"/>
+              </w:rPr>
+              <w:t>eatery_StoreName</w:t>
+            </w:r>
+            <w:proofErr w:type="spellEnd"/>
+            <w:r>
+              <w:rPr>
+                <w:rFonts w:eastAsia="Times New Roman" w:cstheme="minorHAnsi"/>
+                <w:sz w:val="22"/>
+                <w:szCs w:val="22"/>
+                <w:lang w:eastAsia="en-GB"/>
+              </w:rPr>
+              <w:t xml:space="preserve"> </w:t>
             </w:r>
             <w:r>
               <w:rPr>
@@ -935,14 +1144,25 @@
               </w:rPr>
               <w:t xml:space="preserve">not </w:t>
             </w:r>
-            <w:r>
-              <w:rPr>
-                <w:rFonts w:eastAsia="Times New Roman" w:cstheme="minorHAnsi"/>
-                <w:sz w:val="22"/>
-                <w:szCs w:val="22"/>
-                <w:lang w:eastAsia="en-GB"/>
-              </w:rPr>
-              <w:t xml:space="preserve">staffRequestedPaperwork </w:t>
+            <w:proofErr w:type="spellStart"/>
+            <w:r>
+              <w:rPr>
+                <w:rFonts w:eastAsia="Times New Roman" w:cstheme="minorHAnsi"/>
+                <w:sz w:val="22"/>
+                <w:szCs w:val="22"/>
+                <w:lang w:eastAsia="en-GB"/>
+              </w:rPr>
+              <w:t>staffRequestedPaperwork</w:t>
+            </w:r>
+            <w:proofErr w:type="spellEnd"/>
+            <w:r>
+              <w:rPr>
+                <w:rFonts w:eastAsia="Times New Roman" w:cstheme="minorHAnsi"/>
+                <w:sz w:val="22"/>
+                <w:szCs w:val="22"/>
+                <w:lang w:eastAsia="en-GB"/>
+              </w:rPr>
+              <w:t xml:space="preserve"> </w:t>
             </w:r>
             <w:r>
               <w:rPr>
@@ -1142,6 +1362,7 @@
               </w:rPr>
               <w:t xml:space="preserve"> </w:t>
             </w:r>
+            <w:proofErr w:type="spellStart"/>
             <w:r>
               <w:rPr>
                 <w:rFonts w:eastAsia="Times New Roman" w:cstheme="minorHAnsi"/>
@@ -1149,7 +1370,17 @@
                 <w:szCs w:val="22"/>
                 <w:lang w:val="en-US" w:eastAsia="en-GB"/>
               </w:rPr>
-              <w:t xml:space="preserve">IDWasShown </w:t>
+              <w:t>IDWasShown</w:t>
+            </w:r>
+            <w:proofErr w:type="spellEnd"/>
+            <w:r>
+              <w:rPr>
+                <w:rFonts w:eastAsia="Times New Roman" w:cstheme="minorHAnsi"/>
+                <w:sz w:val="22"/>
+                <w:szCs w:val="22"/>
+                <w:lang w:val="en-US" w:eastAsia="en-GB"/>
+              </w:rPr>
+              <w:t xml:space="preserve"> </w:t>
             </w:r>
             <w:r>
               <w:rPr>
@@ -1490,14 +1721,25 @@
               </w:rPr>
               <w:t xml:space="preserve"> </w:t>
             </w:r>
-            <w:r>
-              <w:rPr>
-                <w:rFonts w:eastAsia="Times New Roman" w:cstheme="minorHAnsi"/>
-                <w:sz w:val="22"/>
-                <w:szCs w:val="22"/>
-                <w:lang w:eastAsia="en-GB"/>
-              </w:rPr>
-              <w:t xml:space="preserve">staffHasReason </w:t>
+            <w:proofErr w:type="spellStart"/>
+            <w:r>
+              <w:rPr>
+                <w:rFonts w:eastAsia="Times New Roman" w:cstheme="minorHAnsi"/>
+                <w:sz w:val="22"/>
+                <w:szCs w:val="22"/>
+                <w:lang w:eastAsia="en-GB"/>
+              </w:rPr>
+              <w:t>staffHasReason</w:t>
+            </w:r>
+            <w:proofErr w:type="spellEnd"/>
+            <w:r>
+              <w:rPr>
+                <w:rFonts w:eastAsia="Times New Roman" w:cstheme="minorHAnsi"/>
+                <w:sz w:val="22"/>
+                <w:szCs w:val="22"/>
+                <w:lang w:eastAsia="en-GB"/>
+              </w:rPr>
+              <w:t xml:space="preserve"> </w:t>
             </w:r>
             <w:r>
               <w:rPr>
@@ -1683,7 +1925,27 @@
                 <w:szCs w:val="22"/>
                 <w:lang w:eastAsia="en-GB"/>
               </w:rPr>
-              <w:t xml:space="preserve">not staffReason == “N/A” </w:t>
+              <w:t xml:space="preserve">not </w:t>
+            </w:r>
+            <w:proofErr w:type="spellStart"/>
+            <w:r>
+              <w:rPr>
+                <w:rFonts w:eastAsia="Times New Roman" w:cstheme="minorHAnsi"/>
+                <w:sz w:val="22"/>
+                <w:szCs w:val="22"/>
+                <w:lang w:eastAsia="en-GB"/>
+              </w:rPr>
+              <w:t>staffReason</w:t>
+            </w:r>
+            <w:proofErr w:type="spellEnd"/>
+            <w:r>
+              <w:rPr>
+                <w:rFonts w:eastAsia="Times New Roman" w:cstheme="minorHAnsi"/>
+                <w:sz w:val="22"/>
+                <w:szCs w:val="22"/>
+                <w:lang w:eastAsia="en-GB"/>
+              </w:rPr>
+              <w:t xml:space="preserve"> == “N/A” </w:t>
             </w:r>
             <w:r>
               <w:rPr>
@@ -1774,6 +2036,7 @@
               </w:rPr>
               <w:t xml:space="preserve">{{ </w:t>
             </w:r>
+            <w:proofErr w:type="spellStart"/>
             <w:r>
               <w:rPr>
                 <w:rFonts w:eastAsia="Times New Roman" w:cstheme="minorHAnsi"/>
@@ -1783,6 +2046,7 @@
               </w:rPr>
               <w:t>staffReason</w:t>
             </w:r>
+            <w:proofErr w:type="spellEnd"/>
             <w:r>
               <w:rPr>
                 <w:rFonts w:eastAsia="Times New Roman" w:cstheme="minorHAnsi"/>
@@ -1857,8 +2121,8 @@
               <w:rPr>
                 <w:rFonts w:eastAsia="Times New Roman" w:cstheme="minorHAnsi"/>
                 <w:color w:val="B11414"/>
-                <w:sz w:val="22"/>
-                <w:szCs w:val="22"/>
+                <w:sz w:val="10"/>
+                <w:szCs w:val="10"/>
                 <w:lang w:eastAsia="en-AU"/>
               </w:rPr>
               <w:t>{%</w:t>
@@ -1867,8 +2131,8 @@
               <w:rPr>
                 <w:rFonts w:eastAsia="Times New Roman" w:cstheme="minorHAnsi"/>
                 <w:color w:val="3E4349"/>
-                <w:sz w:val="22"/>
-                <w:szCs w:val="22"/>
+                <w:sz w:val="10"/>
+                <w:szCs w:val="10"/>
                 <w:lang w:eastAsia="en-AU"/>
               </w:rPr>
               <w:t xml:space="preserve"> </w:t>
@@ -1879,8 +2143,8 @@
                 <w:b/>
                 <w:bCs/>
                 <w:color w:val="B80000"/>
-                <w:sz w:val="22"/>
-                <w:szCs w:val="22"/>
+                <w:sz w:val="10"/>
+                <w:szCs w:val="10"/>
                 <w:lang w:eastAsia="en-AU"/>
               </w:rPr>
               <w:t>if</w:t>
@@ -1889,18 +2153,40 @@
               <w:rPr>
                 <w:rFonts w:eastAsia="Times New Roman" w:cstheme="minorHAnsi"/>
                 <w:color w:val="3E4349"/>
-                <w:sz w:val="22"/>
-                <w:szCs w:val="22"/>
+                <w:sz w:val="10"/>
+                <w:szCs w:val="10"/>
                 <w:lang w:eastAsia="en-AU"/>
               </w:rPr>
-              <w:t xml:space="preserve"> attached_evidence </w:t>
+              <w:t xml:space="preserve"> </w:t>
+            </w:r>
+            <w:proofErr w:type="spellStart"/>
+            <w:r>
+              <w:rPr>
+                <w:rFonts w:eastAsia="Times New Roman" w:cstheme="minorHAnsi"/>
+                <w:color w:val="3E4349"/>
+                <w:sz w:val="10"/>
+                <w:szCs w:val="10"/>
+                <w:lang w:eastAsia="en-AU"/>
+              </w:rPr>
+              <w:t>attached_evidence</w:t>
+            </w:r>
+            <w:proofErr w:type="spellEnd"/>
+            <w:r>
+              <w:rPr>
+                <w:rFonts w:eastAsia="Times New Roman" w:cstheme="minorHAnsi"/>
+                <w:color w:val="3E4349"/>
+                <w:sz w:val="10"/>
+                <w:szCs w:val="10"/>
+                <w:lang w:eastAsia="en-AU"/>
+              </w:rPr>
+              <w:t xml:space="preserve"> </w:t>
             </w:r>
             <w:r>
               <w:rPr>
                 <w:rFonts w:eastAsia="Times New Roman" w:cstheme="minorHAnsi"/>
                 <w:color w:val="B11414"/>
-                <w:sz w:val="22"/>
-                <w:szCs w:val="22"/>
+                <w:sz w:val="10"/>
+                <w:szCs w:val="10"/>
                 <w:lang w:eastAsia="en-AU"/>
               </w:rPr>
               <w:t>%}</w:t>
@@ -2177,6 +2463,7 @@
     <w:tbl>
       <w:tblPr>
         <w:tblW w:w="9206" w:type="dxa"/>
+        <w:tblInd w:w="624" w:type="dxa"/>
         <w:tblBorders>
           <w:top w:val="outset" w:sz="6" w:space="0" w:color="auto"/>
           <w:left w:val="outset" w:sz="6" w:space="0" w:color="auto"/>
@@ -2203,6 +2490,8 @@
           </w:tcPr>
           <w:p>
             <w:pPr>
+              <w:keepNext/>
+              <w:keepLines/>
               <w:textAlignment w:val="baseline"/>
               <w:rPr>
                 <w:rFonts w:eastAsia="Times New Roman" w:cstheme="minorHAnsi"/>
@@ -2225,6 +2514,8 @@
           </w:p>
           <w:p>
             <w:pPr>
+              <w:keepNext/>
+              <w:keepLines/>
               <w:textAlignment w:val="baseline"/>
               <w:rPr>
                 <w:rFonts w:eastAsia="Times New Roman" w:cstheme="minorHAnsi"/>
@@ -2260,6 +2551,8 @@
           </w:tcPr>
           <w:p>
             <w:pPr>
+              <w:keepNext/>
+              <w:keepLines/>
               <w:textAlignment w:val="baseline"/>
               <w:rPr>
                 <w:rFonts w:eastAsia="Times New Roman" w:cstheme="minorHAnsi"/>
@@ -2282,6 +2575,8 @@
           </w:p>
           <w:p>
             <w:pPr>
+              <w:keepNext/>
+              <w:keepLines/>
               <w:tabs>
                 <w:tab w:val="left" w:pos="916"/>
                 <w:tab w:val="left" w:pos="1832"/>
@@ -2348,7 +2643,29 @@
                 <w:szCs w:val="22"/>
                 <w:lang w:eastAsia="en-AU"/>
               </w:rPr>
-              <w:t xml:space="preserve"> selfsubmitted </w:t>
+              <w:t xml:space="preserve"> </w:t>
+            </w:r>
+            <w:proofErr w:type="spellStart"/>
+            <w:r>
+              <w:rPr>
+                <w:rFonts w:eastAsia="Times New Roman" w:cstheme="minorHAnsi"/>
+                <w:color w:val="3E4349"/>
+                <w:sz w:val="22"/>
+                <w:szCs w:val="22"/>
+                <w:lang w:eastAsia="en-AU"/>
+              </w:rPr>
+              <w:t>selfsubmitted</w:t>
+            </w:r>
+            <w:proofErr w:type="spellEnd"/>
+            <w:r>
+              <w:rPr>
+                <w:rFonts w:eastAsia="Times New Roman" w:cstheme="minorHAnsi"/>
+                <w:color w:val="3E4349"/>
+                <w:sz w:val="22"/>
+                <w:szCs w:val="22"/>
+                <w:lang w:eastAsia="en-AU"/>
+              </w:rPr>
+              <w:t xml:space="preserve"> </w:t>
             </w:r>
             <w:r>
               <w:rPr>
@@ -2429,6 +2746,7 @@
               </w:rPr>
               <w:t xml:space="preserve">{{ </w:t>
             </w:r>
+            <w:proofErr w:type="spellStart"/>
             <w:r>
               <w:rPr>
                 <w:rFonts w:cstheme="minorHAnsi"/>
@@ -2438,6 +2756,7 @@
               </w:rPr>
               <w:t>s_fname</w:t>
             </w:r>
+            <w:proofErr w:type="spellEnd"/>
             <w:r>
               <w:rPr>
                 <w:rFonts w:cstheme="minorHAnsi"/>
@@ -2481,7 +2800,27 @@
                 <w:szCs w:val="22"/>
                 <w:lang w:eastAsia="en-GB"/>
               </w:rPr>
-              <w:t>{{s_lname}}</w:t>
+              <w:t>{{</w:t>
+            </w:r>
+            <w:proofErr w:type="spellStart"/>
+            <w:r>
+              <w:rPr>
+                <w:rFonts w:eastAsia="Times New Roman" w:cstheme="minorHAnsi"/>
+                <w:sz w:val="22"/>
+                <w:szCs w:val="22"/>
+                <w:lang w:eastAsia="en-GB"/>
+              </w:rPr>
+              <w:t>s_lname</w:t>
+            </w:r>
+            <w:proofErr w:type="spellEnd"/>
+            <w:r>
+              <w:rPr>
+                <w:rFonts w:eastAsia="Times New Roman" w:cstheme="minorHAnsi"/>
+                <w:sz w:val="22"/>
+                <w:szCs w:val="22"/>
+                <w:lang w:eastAsia="en-GB"/>
+              </w:rPr>
+              <w:t>}}</w:t>
             </w:r>
             <w:r>
               <w:rPr>
@@ -2551,6 +2890,8 @@
           </w:tcPr>
           <w:p>
             <w:pPr>
+              <w:keepNext/>
+              <w:keepLines/>
               <w:textAlignment w:val="baseline"/>
               <w:rPr>
                 <w:rFonts w:eastAsia="Times New Roman" w:cstheme="minorHAnsi"/>
@@ -2572,6 +2913,8 @@
           </w:p>
           <w:p>
             <w:pPr>
+              <w:keepNext/>
+              <w:keepLines/>
               <w:tabs>
                 <w:tab w:val="left" w:pos="916"/>
                 <w:tab w:val="left" w:pos="1832"/>
@@ -2638,7 +2981,29 @@
                 <w:szCs w:val="22"/>
                 <w:lang w:eastAsia="en-AU"/>
               </w:rPr>
-              <w:t xml:space="preserve"> selfsubmitted </w:t>
+              <w:t xml:space="preserve"> </w:t>
+            </w:r>
+            <w:proofErr w:type="spellStart"/>
+            <w:r>
+              <w:rPr>
+                <w:rFonts w:eastAsia="Times New Roman" w:cstheme="minorHAnsi"/>
+                <w:color w:val="3E4349"/>
+                <w:sz w:val="22"/>
+                <w:szCs w:val="22"/>
+                <w:lang w:eastAsia="en-AU"/>
+              </w:rPr>
+              <w:t>selfsubmitted</w:t>
+            </w:r>
+            <w:proofErr w:type="spellEnd"/>
+            <w:r>
+              <w:rPr>
+                <w:rFonts w:eastAsia="Times New Roman" w:cstheme="minorHAnsi"/>
+                <w:color w:val="3E4349"/>
+                <w:sz w:val="22"/>
+                <w:szCs w:val="22"/>
+                <w:lang w:eastAsia="en-AU"/>
+              </w:rPr>
+              <w:t xml:space="preserve"> </w:t>
             </w:r>
             <w:r>
               <w:rPr>
@@ -2719,14 +3084,25 @@
               </w:rPr>
               <w:t xml:space="preserve">{{ </w:t>
             </w:r>
-            <w:r>
-              <w:rPr>
-                <w:rFonts w:cstheme="minorHAnsi"/>
-                <w:sz w:val="22"/>
-                <w:szCs w:val="22"/>
-                <w:lang w:eastAsia="en-GB"/>
-              </w:rPr>
-              <w:t xml:space="preserve">who_is_submitter </w:t>
+            <w:proofErr w:type="spellStart"/>
+            <w:r>
+              <w:rPr>
+                <w:rFonts w:cstheme="minorHAnsi"/>
+                <w:sz w:val="22"/>
+                <w:szCs w:val="22"/>
+                <w:lang w:eastAsia="en-GB"/>
+              </w:rPr>
+              <w:t>who_is_submitter</w:t>
+            </w:r>
+            <w:proofErr w:type="spellEnd"/>
+            <w:r>
+              <w:rPr>
+                <w:rFonts w:cstheme="minorHAnsi"/>
+                <w:sz w:val="22"/>
+                <w:szCs w:val="22"/>
+                <w:lang w:eastAsia="en-GB"/>
+              </w:rPr>
+              <w:t xml:space="preserve"> </w:t>
             </w:r>
             <w:r>
               <w:rPr>
@@ -2795,10 +3171,22 @@
                 <w:szCs w:val="22"/>
               </w:rPr>
               <w:t>%}</w:t>
+            </w:r>
+            <w:r>
+              <w:rPr>
+                <w:rStyle w:val="cp"/>
+                <w:rFonts w:cstheme="minorHAnsi"/>
+                <w:color w:val="B11414"/>
+                <w:sz w:val="22"/>
+                <w:szCs w:val="22"/>
+              </w:rPr>
+              <w:t xml:space="preserve"> </w:t>
             </w:r>
           </w:p>
           <w:p>
             <w:pPr>
+              <w:keepNext/>
+              <w:keepLines/>
               <w:spacing w:after="120"/>
               <w:textAlignment w:val="baseline"/>
               <w:rPr>
@@ -2827,7 +3215,10 @@
     <w:p>
       <w:pPr>
         <w:rPr>
+          <w:rStyle w:val="markedcontent"/>
           <w:rFonts w:cstheme="minorHAnsi"/>
+          <w:sz w:val="20"/>
+          <w:szCs w:val="20"/>
         </w:rPr>
       </w:pPr>
       <w:r>
@@ -2836,8 +3227,8 @@
           <w:rFonts w:cstheme="minorHAnsi"/>
           <w:i/>
           <w:iCs/>
-          <w:sz w:val="23"/>
-          <w:szCs w:val="23"/>
+          <w:sz w:val="20"/>
+          <w:szCs w:val="20"/>
         </w:rPr>
         <w:t>Disclaimer: The user consents to providing the following information</w:t>
       </w:r>
@@ -2845,8 +3236,8 @@
         <w:rPr>
           <w:rStyle w:val="markedcontent"/>
           <w:rFonts w:cstheme="minorHAnsi"/>
-          <w:sz w:val="23"/>
-          <w:szCs w:val="23"/>
+          <w:sz w:val="20"/>
+          <w:szCs w:val="20"/>
         </w:rPr>
         <w:t xml:space="preserve"> </w:t>
       </w:r>
@@ -2855,12 +3246,30 @@
       <w:pPr>
         <w:rPr>
           <w:rFonts w:cstheme="minorHAnsi"/>
-          <w:color w:val="0563C1" w:themeColor="hyperlink"/>
           <w:sz w:val="20"/>
           <w:szCs w:val="20"/>
-          <w:u w:val="single"/>
         </w:rPr>
       </w:pPr>
+      <w:r>
+        <w:rPr>
+          <w:rStyle w:val="markedcontent"/>
+          <w:rFonts w:cstheme="minorHAnsi"/>
+          <w:color w:val="FFFFFF" w:themeColor="background1"/>
+          <w:sz w:val="18"/>
+          <w:szCs w:val="18"/>
+        </w:rPr>
+        <w:t xml:space="preserve"> </w:t>
+      </w:r>
+      <w:r>
+        <w:rPr>
+          <w:rStyle w:val="markedcontent"/>
+          <w:rFonts w:cstheme="minorHAnsi"/>
+          <w:color w:val="FFFFFF" w:themeColor="background1"/>
+          <w:sz w:val="10"/>
+          <w:szCs w:val="10"/>
+        </w:rPr>
+        <w:t>a</w:t>
+      </w:r>
       <w:r>
         <w:rPr>
           <w:rFonts w:cstheme="minorHAnsi"/>
@@ -2936,7 +3345,7 @@
       <w:headerReference w:type="default" r:id="rId12"/>
       <w:footerReference w:type="default" r:id="rId13"/>
       <w:pgSz w:w="11900" w:h="16840"/>
-      <w:pgMar w:top="1440" w:right="1440" w:bottom="1440" w:left="1440" w:header="567" w:footer="1814" w:gutter="0"/>
+      <w:pgMar w:top="720" w:right="720" w:bottom="720" w:left="720" w:header="510" w:footer="1077" w:gutter="0"/>
       <w:cols w:space="708"/>
       <w:docGrid w:linePitch="360"/>
     </w:sectPr>
@@ -2982,18 +3391,18 @@
         <w:lang w:eastAsia="en-AU"/>
       </w:rPr>
       <w:drawing>
-        <wp:anchor distT="0" distB="0" distL="114300" distR="114300" simplePos="0" relativeHeight="251661312" behindDoc="0" locked="0" layoutInCell="1" allowOverlap="1" wp14:anchorId="7223C66B" wp14:editId="18832D82">
+        <wp:anchor distT="0" distB="0" distL="114300" distR="114300" simplePos="0" relativeHeight="251659264" behindDoc="1" locked="0" layoutInCell="1" allowOverlap="1" wp14:anchorId="13C08982" wp14:editId="7DC3041A">
           <wp:simplePos x="0" y="0"/>
-          <wp:positionH relativeFrom="column">
-            <wp:posOffset>5715000</wp:posOffset>
+          <wp:positionH relativeFrom="page">
+            <wp:posOffset>10160</wp:posOffset>
           </wp:positionH>
           <wp:positionV relativeFrom="paragraph">
-            <wp:posOffset>476250</wp:posOffset>
+            <wp:posOffset>250825</wp:posOffset>
           </wp:positionV>
-          <wp:extent cx="814705" cy="842645"/>
-          <wp:effectExtent l="0" t="0" r="4445" b="0"/>
+          <wp:extent cx="8142605" cy="603885"/>
+          <wp:effectExtent l="0" t="0" r="0" b="5715"/>
           <wp:wrapNone/>
-          <wp:docPr id="18" name="Picture 18"/>
+          <wp:docPr id="5" name="Picture 5"/>
           <wp:cNvGraphicFramePr>
             <a:graphicFrameLocks xmlns:a="http://schemas.openxmlformats.org/drawingml/2006/main" noChangeAspect="1"/>
           </wp:cNvGraphicFramePr>
@@ -3007,7 +3416,74 @@
                   </pic:cNvPicPr>
                 </pic:nvPicPr>
                 <pic:blipFill>
-                  <a:blip r:embed="rId1" cstate="print">
+                  <a:blip r:embed="rId1">
+                    <a:extLst>
+                      <a:ext uri="{28A0092B-C50C-407E-A947-70E740481C1C}">
+                        <a14:useLocalDpi xmlns:a14="http://schemas.microsoft.com/office/drawing/2010/main" val="0"/>
+                      </a:ext>
+                    </a:extLst>
+                  </a:blip>
+                  <a:srcRect/>
+                  <a:stretch>
+                    <a:fillRect/>
+                  </a:stretch>
+                </pic:blipFill>
+                <pic:spPr bwMode="auto">
+                  <a:xfrm>
+                    <a:off x="0" y="0"/>
+                    <a:ext cx="8142605" cy="603885"/>
+                  </a:xfrm>
+                  <a:prstGeom prst="rect">
+                    <a:avLst/>
+                  </a:prstGeom>
+                  <a:noFill/>
+                </pic:spPr>
+              </pic:pic>
+            </a:graphicData>
+          </a:graphic>
+          <wp14:sizeRelH relativeFrom="page">
+            <wp14:pctWidth>0</wp14:pctWidth>
+          </wp14:sizeRelH>
+          <wp14:sizeRelV relativeFrom="page">
+            <wp14:pctHeight>0</wp14:pctHeight>
+          </wp14:sizeRelV>
+        </wp:anchor>
+      </w:drawing>
+    </w:r>
+    <w:r>
+      <w:rPr>
+        <w:noProof/>
+        <w:sz w:val="22"/>
+        <w:szCs w:val="22"/>
+        <w:lang w:eastAsia="en-AU"/>
+      </w:rPr>
+      <w:drawing>
+        <wp:anchor distT="0" distB="0" distL="114300" distR="114300" simplePos="0" relativeHeight="251661312" behindDoc="0" locked="0" layoutInCell="1" allowOverlap="1" wp14:anchorId="7223C66B" wp14:editId="65C94BE5">
+          <wp:simplePos x="0" y="0"/>
+          <wp:positionH relativeFrom="margin">
+            <wp:posOffset>5932842</wp:posOffset>
+          </wp:positionH>
+          <wp:positionV relativeFrom="paragraph">
+            <wp:posOffset>251681</wp:posOffset>
+          </wp:positionV>
+          <wp:extent cx="559398" cy="578582"/>
+          <wp:effectExtent l="0" t="0" r="0" b="0"/>
+          <wp:wrapNone/>
+          <wp:docPr id="6" name="Picture 6"/>
+          <wp:cNvGraphicFramePr>
+            <a:graphicFrameLocks xmlns:a="http://schemas.openxmlformats.org/drawingml/2006/main" noChangeAspect="1"/>
+          </wp:cNvGraphicFramePr>
+          <a:graphic xmlns:a="http://schemas.openxmlformats.org/drawingml/2006/main">
+            <a:graphicData uri="http://schemas.openxmlformats.org/drawingml/2006/picture">
+              <pic:pic xmlns:pic="http://schemas.openxmlformats.org/drawingml/2006/picture">
+                <pic:nvPicPr>
+                  <pic:cNvPr id="0" name="Picture 1"/>
+                  <pic:cNvPicPr>
+                    <a:picLocks noChangeAspect="1" noChangeArrowheads="1"/>
+                  </pic:cNvPicPr>
+                </pic:nvPicPr>
+                <pic:blipFill>
+                  <a:blip r:embed="rId2" cstate="print">
                     <a:extLst>
                       <a:ext uri="{28A0092B-C50C-407E-A947-70E740481C1C}">
                         <a14:useLocalDpi xmlns:a14="http://schemas.microsoft.com/office/drawing/2010/main" val="0"/>
@@ -3021,7 +3497,7 @@
                 <pic:spPr bwMode="auto">
                   <a:xfrm>
                     <a:off x="0" y="0"/>
-                    <a:ext cx="814705" cy="842645"/>
+                    <a:ext cx="560250" cy="579463"/>
                   </a:xfrm>
                   <a:prstGeom prst="rect">
                     <a:avLst/>
@@ -3045,77 +3521,42 @@
     </w:r>
     <w:r>
       <w:rPr>
-        <w:noProof/>
         <w:sz w:val="22"/>
         <w:szCs w:val="22"/>
-        <w:lang w:eastAsia="en-AU"/>
       </w:rPr>
-      <w:drawing>
-        <wp:anchor distT="0" distB="0" distL="114300" distR="114300" simplePos="0" relativeHeight="251659264" behindDoc="1" locked="0" layoutInCell="1" allowOverlap="1" wp14:anchorId="13C08982" wp14:editId="01197DD5">
-          <wp:simplePos x="0" y="0"/>
-          <wp:positionH relativeFrom="page">
-            <wp:posOffset>0</wp:posOffset>
-          </wp:positionH>
-          <wp:positionV relativeFrom="paragraph">
-            <wp:posOffset>476885</wp:posOffset>
-          </wp:positionV>
-          <wp:extent cx="8145145" cy="914400"/>
-          <wp:effectExtent l="0" t="0" r="8255" b="0"/>
-          <wp:wrapNone/>
-          <wp:docPr id="19" name="Picture 19"/>
-          <wp:cNvGraphicFramePr>
-            <a:graphicFrameLocks xmlns:a="http://schemas.openxmlformats.org/drawingml/2006/main" noChangeAspect="1"/>
-          </wp:cNvGraphicFramePr>
-          <a:graphic xmlns:a="http://schemas.openxmlformats.org/drawingml/2006/main">
-            <a:graphicData uri="http://schemas.openxmlformats.org/drawingml/2006/picture">
-              <pic:pic xmlns:pic="http://schemas.openxmlformats.org/drawingml/2006/picture">
-                <pic:nvPicPr>
-                  <pic:cNvPr id="0" name="Picture 1"/>
-                  <pic:cNvPicPr>
-                    <a:picLocks noChangeAspect="1" noChangeArrowheads="1"/>
-                  </pic:cNvPicPr>
-                </pic:nvPicPr>
-                <pic:blipFill>
-                  <a:blip r:embed="rId2">
-                    <a:extLst>
-                      <a:ext uri="{28A0092B-C50C-407E-A947-70E740481C1C}">
-                        <a14:useLocalDpi xmlns:a14="http://schemas.microsoft.com/office/drawing/2010/main" val="0"/>
-                      </a:ext>
-                    </a:extLst>
-                  </a:blip>
-                  <a:srcRect/>
-                  <a:stretch>
-                    <a:fillRect/>
-                  </a:stretch>
-                </pic:blipFill>
-                <pic:spPr bwMode="auto">
-                  <a:xfrm>
-                    <a:off x="0" y="0"/>
-                    <a:ext cx="8145145" cy="914400"/>
-                  </a:xfrm>
-                  <a:prstGeom prst="rect">
-                    <a:avLst/>
-                  </a:prstGeom>
-                  <a:noFill/>
-                </pic:spPr>
-              </pic:pic>
-            </a:graphicData>
-          </a:graphic>
-          <wp14:sizeRelH relativeFrom="page">
-            <wp14:pctWidth>0</wp14:pctWidth>
-          </wp14:sizeRelH>
-          <wp14:sizeRelV relativeFrom="page">
-            <wp14:pctHeight>0</wp14:pctHeight>
-          </wp14:sizeRelV>
-        </wp:anchor>
-      </w:drawing>
+      <w:t xml:space="preserve">Date report generated: {{ </w:t>
     </w:r>
+    <w:proofErr w:type="spellStart"/>
     <w:r>
       <w:rPr>
         <w:sz w:val="22"/>
         <w:szCs w:val="22"/>
       </w:rPr>
-      <w:t>Date report generated: {{ format_date(today() ,format=’dd MMMM yyyy’ ) }}</w:t>
+      <w:t>format_date</w:t>
+    </w:r>
+    <w:proofErr w:type="spellEnd"/>
+    <w:r>
+      <w:rPr>
+        <w:sz w:val="22"/>
+        <w:szCs w:val="22"/>
+      </w:rPr>
+      <w:t xml:space="preserve">(today() ,format=’dd MMMM </w:t>
+    </w:r>
+    <w:proofErr w:type="spellStart"/>
+    <w:r>
+      <w:rPr>
+        <w:sz w:val="22"/>
+        <w:szCs w:val="22"/>
+      </w:rPr>
+      <w:t>yyyy</w:t>
+    </w:r>
+    <w:proofErr w:type="spellEnd"/>
+    <w:r>
+      <w:rPr>
+        <w:sz w:val="22"/>
+        <w:szCs w:val="22"/>
+      </w:rPr>
+      <w:t>’ ) }}</w:t>
     </w:r>
   </w:p>
 </w:ftr>
@@ -3137,6 +3578,157 @@
       </w:r>
     </w:p>
   </w:footnote>
+  <w:footnote w:id="1">
+    <w:p>
+      <w:pPr>
+        <w:rPr>
+          <w:rFonts w:eastAsia="Times New Roman" w:cs="Times New Roman"/>
+          <w:sz w:val="20"/>
+          <w:szCs w:val="20"/>
+          <w:lang w:eastAsia="en-GB"/>
+        </w:rPr>
+      </w:pPr>
+      <w:r>
+        <w:rPr>
+          <w:rStyle w:val="FootnoteReference"/>
+          <w:sz w:val="20"/>
+          <w:szCs w:val="20"/>
+        </w:rPr>
+        <w:footnoteRef/>
+      </w:r>
+      <w:r>
+        <w:rPr>
+          <w:sz w:val="20"/>
+          <w:szCs w:val="20"/>
+        </w:rPr>
+        <w:t xml:space="preserve"> </w:t>
+      </w:r>
+      <w:r>
+        <w:rPr>
+          <w:rFonts w:eastAsia="Times New Roman" w:cs="Times New Roman"/>
+          <w:i/>
+          <w:iCs/>
+          <w:color w:val="000000"/>
+          <w:sz w:val="20"/>
+          <w:szCs w:val="20"/>
+          <w:lang w:eastAsia="en-GB"/>
+        </w:rPr>
+        <w:t xml:space="preserve">Equal Opportunity Act 1984 </w:t>
+      </w:r>
+      <w:r>
+        <w:rPr>
+          <w:rFonts w:eastAsia="Times New Roman" w:cs="Times New Roman"/>
+          <w:color w:val="000000"/>
+          <w:sz w:val="20"/>
+          <w:szCs w:val="20"/>
+          <w:lang w:eastAsia="en-GB"/>
+        </w:rPr>
+        <w:t xml:space="preserve">(SA) s76; </w:t>
+      </w:r>
+      <w:r>
+        <w:rPr>
+          <w:rFonts w:eastAsia="Times New Roman" w:cs="Times New Roman"/>
+          <w:i/>
+          <w:iCs/>
+          <w:color w:val="000000"/>
+          <w:sz w:val="20"/>
+          <w:szCs w:val="20"/>
+          <w:lang w:eastAsia="en-GB"/>
+        </w:rPr>
+        <w:t xml:space="preserve">Dog and Cat Management Act 1995 </w:t>
+      </w:r>
+      <w:r>
+        <w:rPr>
+          <w:rFonts w:eastAsia="Times New Roman" w:cs="Times New Roman"/>
+          <w:color w:val="000000"/>
+          <w:sz w:val="20"/>
+          <w:szCs w:val="20"/>
+          <w:lang w:eastAsia="en-GB"/>
+        </w:rPr>
+        <w:t>(SA), s81.</w:t>
+      </w:r>
+    </w:p>
+  </w:footnote>
+  <w:footnote w:id="2">
+    <w:p>
+      <w:pPr>
+        <w:rPr>
+          <w:rFonts w:eastAsia="Times New Roman" w:cs="Times New Roman"/>
+          <w:color w:val="000000"/>
+          <w:sz w:val="20"/>
+          <w:szCs w:val="20"/>
+          <w:lang w:eastAsia="en-GB"/>
+        </w:rPr>
+      </w:pPr>
+      <w:r>
+        <w:rPr>
+          <w:rStyle w:val="FootnoteReference"/>
+          <w:sz w:val="20"/>
+          <w:szCs w:val="20"/>
+        </w:rPr>
+        <w:footnoteRef/>
+      </w:r>
+      <w:r>
+        <w:rPr>
+          <w:sz w:val="20"/>
+          <w:szCs w:val="20"/>
+        </w:rPr>
+        <w:t xml:space="preserve"> </w:t>
+      </w:r>
+      <w:r>
+        <w:rPr>
+          <w:rFonts w:eastAsia="Times New Roman" w:cs="Times New Roman"/>
+          <w:i/>
+          <w:iCs/>
+          <w:color w:val="000000"/>
+          <w:sz w:val="20"/>
+          <w:szCs w:val="20"/>
+          <w:lang w:eastAsia="en-GB"/>
+        </w:rPr>
+        <w:t>Disability Discrimination Act</w:t>
+      </w:r>
+      <w:r>
+        <w:rPr>
+          <w:rFonts w:eastAsia="Times New Roman" w:cs="Times New Roman"/>
+          <w:color w:val="000000"/>
+          <w:sz w:val="20"/>
+          <w:szCs w:val="20"/>
+          <w:lang w:eastAsia="en-GB"/>
+        </w:rPr>
+        <w:t xml:space="preserve"> (</w:t>
+      </w:r>
+      <w:proofErr w:type="spellStart"/>
+      <w:r>
+        <w:rPr>
+          <w:rFonts w:eastAsia="Times New Roman" w:cs="Times New Roman"/>
+          <w:color w:val="000000"/>
+          <w:sz w:val="20"/>
+          <w:szCs w:val="20"/>
+          <w:lang w:eastAsia="en-GB"/>
+        </w:rPr>
+        <w:t>Cth</w:t>
+      </w:r>
+      <w:proofErr w:type="spellEnd"/>
+      <w:r>
+        <w:rPr>
+          <w:rFonts w:eastAsia="Times New Roman" w:cs="Times New Roman"/>
+          <w:color w:val="000000"/>
+          <w:sz w:val="20"/>
+          <w:szCs w:val="20"/>
+          <w:lang w:eastAsia="en-GB"/>
+        </w:rPr>
+        <w:t>) s 23, 54A.</w:t>
+      </w:r>
+    </w:p>
+    <w:p>
+      <w:pPr>
+        <w:rPr>
+          <w:rFonts w:ascii="Times New Roman" w:eastAsia="Times New Roman" w:hAnsi="Times New Roman" w:cs="Times New Roman"/>
+          <w:lang w:eastAsia="en-GB"/>
+        </w:rPr>
+      </w:pPr>
+    </w:p>
+  </w:footnote>
 </w:footnotes>
 </file>
 
@@ -3156,34 +3748,22 @@
     </w:pPr>
     <w:r>
       <w:rPr>
-        <w:rStyle w:val="normaltextrun"/>
-        <w:rFonts w:ascii="Arial" w:hAnsi="Arial" w:cs="Arial"/>
-        <w:b/>
-        <w:bCs/>
-        <w:sz w:val="28"/>
-        <w:szCs w:val="22"/>
-        <w:lang w:val="en-US"/>
-      </w:rPr>
-      <w:t>Restaurant</w:t>
-    </w:r>
-    <w:r>
-      <w:rPr>
         <w:noProof/>
         <w:lang w:eastAsia="en-AU"/>
       </w:rPr>
       <w:drawing>
-        <wp:anchor distT="0" distB="0" distL="114300" distR="114300" simplePos="0" relativeHeight="251658240" behindDoc="1" locked="0" layoutInCell="1" allowOverlap="1" wp14:anchorId="2EC4E5D8" wp14:editId="1FE4D117">
+        <wp:anchor distT="0" distB="0" distL="114300" distR="114300" simplePos="0" relativeHeight="251658240" behindDoc="1" locked="0" layoutInCell="1" allowOverlap="1" wp14:anchorId="2EC4E5D8" wp14:editId="488862C3">
           <wp:simplePos x="0" y="0"/>
           <wp:positionH relativeFrom="column">
-            <wp:posOffset>-1028700</wp:posOffset>
+            <wp:posOffset>-1026795</wp:posOffset>
           </wp:positionH>
           <wp:positionV relativeFrom="paragraph">
-            <wp:posOffset>-363855</wp:posOffset>
+            <wp:posOffset>-323813</wp:posOffset>
           </wp:positionV>
-          <wp:extent cx="8143875" cy="819150"/>
-          <wp:effectExtent l="0" t="0" r="9525" b="0"/>
+          <wp:extent cx="8143875" cy="753035"/>
+          <wp:effectExtent l="0" t="0" r="0" b="9525"/>
           <wp:wrapNone/>
-          <wp:docPr id="17" name="Picture 17"/>
+          <wp:docPr id="4" name="Picture 4"/>
           <wp:cNvGraphicFramePr>
             <a:graphicFrameLocks xmlns:a="http://schemas.openxmlformats.org/drawingml/2006/main" noChangeAspect="1"/>
           </wp:cNvGraphicFramePr>
@@ -3209,7 +3789,7 @@
                 <pic:spPr>
                   <a:xfrm>
                     <a:off x="0" y="0"/>
-                    <a:ext cx="8143875" cy="819150"/>
+                    <a:ext cx="8143875" cy="753035"/>
                   </a:xfrm>
                   <a:prstGeom prst="rect">
                     <a:avLst/>
@@ -3226,6 +3806,18 @@
           </wp14:sizeRelV>
         </wp:anchor>
       </w:drawing>
+    </w:r>
+    <w:r>
+      <w:rPr>
+        <w:rStyle w:val="normaltextrun"/>
+        <w:rFonts w:ascii="Arial" w:hAnsi="Arial" w:cs="Arial"/>
+        <w:b/>
+        <w:bCs/>
+        <w:sz w:val="28"/>
+        <w:szCs w:val="22"/>
+        <w:lang w:val="en-US"/>
+      </w:rPr>
+      <w:t>Restaurant</w:t>
     </w:r>
     <w:r>
       <w:rPr>
@@ -3851,6 +4443,17 @@
       <w:shd w:val="clear" w:color="auto" w:fill="E1DFDD"/>
     </w:rPr>
   </w:style>
+  <w:style w:type="character" w:styleId="FootnoteReference">
+    <w:name w:val="footnote reference"/>
+    <w:basedOn w:val="DefaultParagraphFont"/>
+    <w:uiPriority w:val="99"/>
+    <w:semiHidden/>
+    <w:unhideWhenUsed/>
+    <w:rsid w:val="00D86CB6"/>
+    <w:rPr>
+      <w:vertAlign w:val="superscript"/>
+    </w:rPr>
+  </w:style>
 </w:styles>
 </file>
 
@@ -4150,9 +4753,7 @@
 </file>
 
 <file path=customXml/item1.xml><?xml version="1.0" encoding="utf-8"?>
-<p:properties xmlns:p="http://schemas.microsoft.com/office/2006/metadata/properties" xmlns:xsi="http://www.w3.org/2001/XMLSchema-instance" xmlns:pc="http://schemas.microsoft.com/office/infopath/2007/PartnerControls">
-  <documentManagement/>
-</p:properties>
+<b:Sources xmlns:b="http://schemas.openxmlformats.org/officeDocument/2006/bibliography" xmlns="http://schemas.openxmlformats.org/officeDocument/2006/bibliography" SelectedStyle="/APASixthEditionOfficeOnline.xsl" StyleName="APA" Version="6"/>
 </file>
 
 <file path=customXml/item2.xml><?xml version="1.0" encoding="utf-8"?>
@@ -4334,7 +4935,9 @@
 </file>
 
 <file path=customXml/item3.xml><?xml version="1.0" encoding="utf-8"?>
-<b:Sources xmlns:b="http://schemas.openxmlformats.org/officeDocument/2006/bibliography" xmlns="http://schemas.openxmlformats.org/officeDocument/2006/bibliography" SelectedStyle="/APASixthEditionOfficeOnline.xsl" StyleName="APA" Version="6"/>
+<p:properties xmlns:p="http://schemas.microsoft.com/office/2006/metadata/properties" xmlns:xsi="http://www.w3.org/2001/XMLSchema-instance" xmlns:pc="http://schemas.microsoft.com/office/infopath/2007/PartnerControls">
+  <documentManagement/>
+</p:properties>
 </file>
 
 <file path=customXml/item4.xml><?xml version="1.0" encoding="utf-8"?>
@@ -4347,10 +4950,9 @@
 </file>
 
 <file path=customXml/itemProps1.xml><?xml version="1.0" encoding="utf-8"?>
-<ds:datastoreItem xmlns:ds="http://schemas.openxmlformats.org/officeDocument/2006/customXml" ds:itemID="{474C4C9B-989E-4A4C-BFD8-5412443A6C17}">
+<ds:datastoreItem xmlns:ds="http://schemas.openxmlformats.org/officeDocument/2006/customXml" ds:itemID="{A293997E-261F-4FB0-9B2B-9F4BA5BD5FB3}">
   <ds:schemaRefs>
-    <ds:schemaRef ds:uri="http://schemas.microsoft.com/office/2006/metadata/properties"/>
-    <ds:schemaRef ds:uri="http://schemas.microsoft.com/office/infopath/2007/PartnerControls"/>
+    <ds:schemaRef ds:uri="http://schemas.openxmlformats.org/officeDocument/2006/bibliography"/>
   </ds:schemaRefs>
 </ds:datastoreItem>
 </file>
@@ -4374,9 +4976,10 @@
 </file>
 
 <file path=customXml/itemProps3.xml><?xml version="1.0" encoding="utf-8"?>
-<ds:datastoreItem xmlns:ds="http://schemas.openxmlformats.org/officeDocument/2006/customXml" ds:itemID="{A293997E-261F-4FB0-9B2B-9F4BA5BD5FB3}">
+<ds:datastoreItem xmlns:ds="http://schemas.openxmlformats.org/officeDocument/2006/customXml" ds:itemID="{474C4C9B-989E-4A4C-BFD8-5412443A6C17}">
   <ds:schemaRefs>
-    <ds:schemaRef ds:uri="http://schemas.openxmlformats.org/officeDocument/2006/bibliography"/>
+    <ds:schemaRef ds:uri="http://schemas.microsoft.com/office/2006/metadata/properties"/>
+    <ds:schemaRef ds:uri="http://schemas.microsoft.com/office/infopath/2007/PartnerControls"/>
   </ds:schemaRefs>
 </ds:datastoreItem>
 </file>

</xml_diff>

<commit_message>
updating jinja template to hide certain fields
</commit_message>
<xml_diff>
--- a/docassemble/LLAW33012021S2FLN1/data/templates/Jinja.docx
+++ b/docassemble/LLAW33012021S2FLN1/data/templates/Jinja.docx
@@ -1880,8 +1880,8 @@
               <w:rPr>
                 <w:rFonts w:eastAsia="Times New Roman" w:cstheme="minorHAnsi"/>
                 <w:color w:val="B11414"/>
-                <w:sz w:val="22"/>
-                <w:szCs w:val="22"/>
+                <w:sz w:val="14"/>
+                <w:szCs w:val="14"/>
                 <w:lang w:eastAsia="en-AU"/>
               </w:rPr>
               <w:t>{%</w:t>
@@ -1890,8 +1890,8 @@
               <w:rPr>
                 <w:rFonts w:eastAsia="Times New Roman" w:cstheme="minorHAnsi"/>
                 <w:color w:val="3E4349"/>
-                <w:sz w:val="22"/>
-                <w:szCs w:val="22"/>
+                <w:sz w:val="14"/>
+                <w:szCs w:val="14"/>
                 <w:lang w:eastAsia="en-AU"/>
               </w:rPr>
               <w:t xml:space="preserve"> </w:t>
@@ -1902,8 +1902,8 @@
                 <w:b/>
                 <w:bCs/>
                 <w:color w:val="B80000"/>
-                <w:sz w:val="22"/>
-                <w:szCs w:val="22"/>
+                <w:sz w:val="14"/>
+                <w:szCs w:val="14"/>
                 <w:lang w:eastAsia="en-AU"/>
               </w:rPr>
               <w:t>if</w:t>
@@ -1912,47 +1912,29 @@
               <w:rPr>
                 <w:rFonts w:eastAsia="Times New Roman" w:cstheme="minorHAnsi"/>
                 <w:color w:val="3E4349"/>
-                <w:sz w:val="22"/>
-                <w:szCs w:val="22"/>
+                <w:sz w:val="14"/>
+                <w:szCs w:val="14"/>
                 <w:lang w:eastAsia="en-AU"/>
               </w:rPr>
               <w:t xml:space="preserve"> </w:t>
             </w:r>
-            <w:r>
-              <w:rPr>
-                <w:rFonts w:eastAsia="Times New Roman" w:cstheme="minorHAnsi"/>
-                <w:sz w:val="22"/>
-                <w:szCs w:val="22"/>
-                <w:lang w:eastAsia="en-GB"/>
-              </w:rPr>
-              <w:t xml:space="preserve">not </w:t>
-            </w:r>
             <w:proofErr w:type="spellStart"/>
             <w:r>
               <w:rPr>
                 <w:rFonts w:eastAsia="Times New Roman" w:cstheme="minorHAnsi"/>
-                <w:sz w:val="22"/>
-                <w:szCs w:val="22"/>
-                <w:lang w:eastAsia="en-GB"/>
-              </w:rPr>
-              <w:t>staffReason</w:t>
+                <w:sz w:val="14"/>
+                <w:szCs w:val="14"/>
+                <w:lang w:eastAsia="en-GB"/>
+              </w:rPr>
+              <w:t>staffHasReason</w:t>
             </w:r>
             <w:proofErr w:type="spellEnd"/>
             <w:r>
               <w:rPr>
                 <w:rFonts w:eastAsia="Times New Roman" w:cstheme="minorHAnsi"/>
-                <w:sz w:val="22"/>
-                <w:szCs w:val="22"/>
-                <w:lang w:eastAsia="en-GB"/>
-              </w:rPr>
-              <w:t xml:space="preserve"> == “N/A” </w:t>
-            </w:r>
-            <w:r>
-              <w:rPr>
-                <w:rFonts w:eastAsia="Times New Roman" w:cstheme="minorHAnsi"/>
                 <w:color w:val="B11414"/>
-                <w:sz w:val="22"/>
-                <w:szCs w:val="22"/>
+                <w:sz w:val="14"/>
+                <w:szCs w:val="14"/>
                 <w:lang w:eastAsia="en-AU"/>
               </w:rPr>
               <w:t>%}</w:t>
@@ -4753,7 +4735,9 @@
 </file>
 
 <file path=customXml/item1.xml><?xml version="1.0" encoding="utf-8"?>
-<b:Sources xmlns:b="http://schemas.openxmlformats.org/officeDocument/2006/bibliography" xmlns="http://schemas.openxmlformats.org/officeDocument/2006/bibliography" SelectedStyle="/APASixthEditionOfficeOnline.xsl" StyleName="APA" Version="6"/>
+<p:properties xmlns:p="http://schemas.microsoft.com/office/2006/metadata/properties" xmlns:xsi="http://www.w3.org/2001/XMLSchema-instance" xmlns:pc="http://schemas.microsoft.com/office/infopath/2007/PartnerControls">
+  <documentManagement/>
+</p:properties>
 </file>
 
 <file path=customXml/item2.xml><?xml version="1.0" encoding="utf-8"?>
@@ -4935,9 +4919,7 @@
 </file>
 
 <file path=customXml/item3.xml><?xml version="1.0" encoding="utf-8"?>
-<p:properties xmlns:p="http://schemas.microsoft.com/office/2006/metadata/properties" xmlns:xsi="http://www.w3.org/2001/XMLSchema-instance" xmlns:pc="http://schemas.microsoft.com/office/infopath/2007/PartnerControls">
-  <documentManagement/>
-</p:properties>
+<b:Sources xmlns:b="http://schemas.openxmlformats.org/officeDocument/2006/bibliography" xmlns="http://schemas.openxmlformats.org/officeDocument/2006/bibliography" SelectedStyle="/APASixthEditionOfficeOnline.xsl" StyleName="APA" Version="6"/>
 </file>
 
 <file path=customXml/item4.xml><?xml version="1.0" encoding="utf-8"?>
@@ -4950,9 +4932,10 @@
 </file>
 
 <file path=customXml/itemProps1.xml><?xml version="1.0" encoding="utf-8"?>
-<ds:datastoreItem xmlns:ds="http://schemas.openxmlformats.org/officeDocument/2006/customXml" ds:itemID="{A293997E-261F-4FB0-9B2B-9F4BA5BD5FB3}">
+<ds:datastoreItem xmlns:ds="http://schemas.openxmlformats.org/officeDocument/2006/customXml" ds:itemID="{474C4C9B-989E-4A4C-BFD8-5412443A6C17}">
   <ds:schemaRefs>
-    <ds:schemaRef ds:uri="http://schemas.openxmlformats.org/officeDocument/2006/bibliography"/>
+    <ds:schemaRef ds:uri="http://schemas.microsoft.com/office/2006/metadata/properties"/>
+    <ds:schemaRef ds:uri="http://schemas.microsoft.com/office/infopath/2007/PartnerControls"/>
   </ds:schemaRefs>
 </ds:datastoreItem>
 </file>
@@ -4976,10 +4959,9 @@
 </file>
 
 <file path=customXml/itemProps3.xml><?xml version="1.0" encoding="utf-8"?>
-<ds:datastoreItem xmlns:ds="http://schemas.openxmlformats.org/officeDocument/2006/customXml" ds:itemID="{474C4C9B-989E-4A4C-BFD8-5412443A6C17}">
+<ds:datastoreItem xmlns:ds="http://schemas.openxmlformats.org/officeDocument/2006/customXml" ds:itemID="{A293997E-261F-4FB0-9B2B-9F4BA5BD5FB3}">
   <ds:schemaRefs>
-    <ds:schemaRef ds:uri="http://schemas.microsoft.com/office/2006/metadata/properties"/>
-    <ds:schemaRef ds:uri="http://schemas.microsoft.com/office/infopath/2007/PartnerControls"/>
+    <ds:schemaRef ds:uri="http://schemas.openxmlformats.org/officeDocument/2006/bibliography"/>
   </ds:schemaRefs>
 </ds:datastoreItem>
 </file>

</xml_diff>